<commit_message>
Will find out which package to install to make use of GLint
</commit_message>
<xml_diff>
--- a/Polygon_Animation/Group assignment.docx
+++ b/Polygon_Animation/Group assignment.docx
@@ -454,768 +454,748 @@
         </w:rPr>
         <w:t>&gt;</w:t>
       </w:r>
+    </w:p>
+    <w:p>
+      <w:pPr>
+        <w:autoSpaceDE w:val="0"/>
+        <w:autoSpaceDN w:val="0"/>
+        <w:adjustRightInd w:val="0"/>
+        <w:spacing w:line="240" w:lineRule="auto"/>
+        <w:rPr>
+          <w:rFonts w:ascii="Consolas" w:hAnsi="Consolas" w:cs="Consolas"/>
+          <w:color w:val="000000"/>
+          <w:sz w:val="20"/>
+          <w:szCs w:val="20"/>
+        </w:rPr>
+      </w:pPr>
+      <w:r>
+        <w:rPr>
+          <w:rFonts w:ascii="Consolas" w:hAnsi="Consolas" w:cs="Consolas"/>
+          <w:color w:val="808080"/>
+          <w:sz w:val="20"/>
+          <w:szCs w:val="20"/>
+        </w:rPr>
+        <w:t>#include</w:t>
+      </w:r>
+      <w:r>
+        <w:rPr>
+          <w:rFonts w:ascii="Consolas" w:hAnsi="Consolas" w:cs="Consolas"/>
+          <w:color w:val="000000"/>
+          <w:sz w:val="20"/>
+          <w:szCs w:val="20"/>
+        </w:rPr>
+        <w:t xml:space="preserve"> </w:t>
+      </w:r>
+      <w:r>
+        <w:rPr>
+          <w:rFonts w:ascii="Consolas" w:hAnsi="Consolas" w:cs="Consolas"/>
+          <w:color w:val="A31515"/>
+          <w:sz w:val="20"/>
+          <w:szCs w:val="20"/>
+        </w:rPr>
+        <w:t>&lt;GL/</w:t>
+      </w:r>
+      <w:proofErr w:type="spellStart"/>
+      <w:r>
+        <w:rPr>
+          <w:rFonts w:ascii="Consolas" w:hAnsi="Consolas" w:cs="Consolas"/>
+          <w:color w:val="A31515"/>
+          <w:sz w:val="20"/>
+          <w:szCs w:val="20"/>
+        </w:rPr>
+        <w:t>glut.h</w:t>
+      </w:r>
+      <w:proofErr w:type="spellEnd"/>
+      <w:r>
+        <w:rPr>
+          <w:rFonts w:ascii="Consolas" w:hAnsi="Consolas" w:cs="Consolas"/>
+          <w:color w:val="A31515"/>
+          <w:sz w:val="20"/>
+          <w:szCs w:val="20"/>
+        </w:rPr>
+        <w:t>&gt;</w:t>
+      </w:r>
+    </w:p>
+    <w:p>
+      <w:pPr>
+        <w:autoSpaceDE w:val="0"/>
+        <w:autoSpaceDN w:val="0"/>
+        <w:adjustRightInd w:val="0"/>
+        <w:spacing w:line="240" w:lineRule="auto"/>
+        <w:rPr>
+          <w:rFonts w:ascii="Consolas" w:hAnsi="Consolas" w:cs="Consolas"/>
+          <w:color w:val="000000"/>
+          <w:sz w:val="20"/>
+          <w:szCs w:val="20"/>
+        </w:rPr>
+      </w:pPr>
+      <w:r>
+        <w:rPr>
+          <w:rFonts w:ascii="Consolas" w:hAnsi="Consolas" w:cs="Consolas"/>
+          <w:color w:val="808080"/>
+          <w:sz w:val="20"/>
+          <w:szCs w:val="20"/>
+        </w:rPr>
+        <w:t>#include</w:t>
+      </w:r>
+      <w:r>
+        <w:rPr>
+          <w:rFonts w:ascii="Consolas" w:hAnsi="Consolas" w:cs="Consolas"/>
+          <w:color w:val="000000"/>
+          <w:sz w:val="20"/>
+          <w:szCs w:val="20"/>
+        </w:rPr>
+        <w:t xml:space="preserve"> </w:t>
+      </w:r>
+      <w:r>
+        <w:rPr>
+          <w:rFonts w:ascii="Consolas" w:hAnsi="Consolas" w:cs="Consolas"/>
+          <w:color w:val="A31515"/>
+          <w:sz w:val="20"/>
+          <w:szCs w:val="20"/>
+        </w:rPr>
+        <w:t>&lt;iostream&gt;</w:t>
+      </w:r>
+    </w:p>
+    <w:p>
+      <w:pPr>
+        <w:autoSpaceDE w:val="0"/>
+        <w:autoSpaceDN w:val="0"/>
+        <w:adjustRightInd w:val="0"/>
+        <w:spacing w:line="240" w:lineRule="auto"/>
+        <w:rPr>
+          <w:rFonts w:ascii="Consolas" w:hAnsi="Consolas" w:cs="Consolas"/>
+          <w:color w:val="000000"/>
+          <w:sz w:val="20"/>
+          <w:szCs w:val="20"/>
+        </w:rPr>
+      </w:pPr>
+      <w:r>
+        <w:rPr>
+          <w:rFonts w:ascii="Consolas" w:hAnsi="Consolas" w:cs="Consolas"/>
+          <w:color w:val="808080"/>
+          <w:sz w:val="20"/>
+          <w:szCs w:val="20"/>
+        </w:rPr>
+        <w:t>#include</w:t>
+      </w:r>
+      <w:r>
+        <w:rPr>
+          <w:rFonts w:ascii="Consolas" w:hAnsi="Consolas" w:cs="Consolas"/>
+          <w:color w:val="000000"/>
+          <w:sz w:val="20"/>
+          <w:szCs w:val="20"/>
+        </w:rPr>
+        <w:t xml:space="preserve"> </w:t>
+      </w:r>
+      <w:r>
+        <w:rPr>
+          <w:rFonts w:ascii="Consolas" w:hAnsi="Consolas" w:cs="Consolas"/>
+          <w:color w:val="A31515"/>
+          <w:sz w:val="20"/>
+          <w:szCs w:val="20"/>
+        </w:rPr>
+        <w:t>"</w:t>
+      </w:r>
+      <w:proofErr w:type="spellStart"/>
+      <w:r>
+        <w:rPr>
+          <w:rFonts w:ascii="Consolas" w:hAnsi="Consolas" w:cs="Consolas"/>
+          <w:color w:val="A31515"/>
+          <w:sz w:val="20"/>
+          <w:szCs w:val="20"/>
+        </w:rPr>
+        <w:t>Shape.h</w:t>
+      </w:r>
+      <w:proofErr w:type="spellEnd"/>
+      <w:r>
+        <w:rPr>
+          <w:rFonts w:ascii="Consolas" w:hAnsi="Consolas" w:cs="Consolas"/>
+          <w:color w:val="A31515"/>
+          <w:sz w:val="20"/>
+          <w:szCs w:val="20"/>
+        </w:rPr>
+        <w:t>"</w:t>
+      </w:r>
+    </w:p>
+    <w:p>
+      <w:pPr>
+        <w:autoSpaceDE w:val="0"/>
+        <w:autoSpaceDN w:val="0"/>
+        <w:adjustRightInd w:val="0"/>
+        <w:spacing w:line="240" w:lineRule="auto"/>
+        <w:rPr>
+          <w:rFonts w:ascii="Consolas" w:hAnsi="Consolas" w:cs="Consolas"/>
+          <w:color w:val="000000"/>
+          <w:sz w:val="20"/>
+          <w:szCs w:val="20"/>
+        </w:rPr>
+      </w:pPr>
+      <w:r>
+        <w:rPr>
+          <w:rFonts w:ascii="Consolas" w:hAnsi="Consolas" w:cs="Consolas"/>
+          <w:color w:val="808080"/>
+          <w:sz w:val="20"/>
+          <w:szCs w:val="20"/>
+        </w:rPr>
+        <w:t>#include</w:t>
+      </w:r>
+      <w:r>
+        <w:rPr>
+          <w:rFonts w:ascii="Consolas" w:hAnsi="Consolas" w:cs="Consolas"/>
+          <w:color w:val="000000"/>
+          <w:sz w:val="20"/>
+          <w:szCs w:val="20"/>
+        </w:rPr>
+        <w:t xml:space="preserve"> </w:t>
+      </w:r>
+      <w:r>
+        <w:rPr>
+          <w:rFonts w:ascii="Consolas" w:hAnsi="Consolas" w:cs="Consolas"/>
+          <w:color w:val="A31515"/>
+          <w:sz w:val="20"/>
+          <w:szCs w:val="20"/>
+        </w:rPr>
+        <w:t>"</w:t>
+      </w:r>
+      <w:proofErr w:type="spellStart"/>
+      <w:r>
+        <w:rPr>
+          <w:rFonts w:ascii="Consolas" w:hAnsi="Consolas" w:cs="Consolas"/>
+          <w:color w:val="A31515"/>
+          <w:sz w:val="20"/>
+          <w:szCs w:val="20"/>
+        </w:rPr>
+        <w:t>Location.h</w:t>
+      </w:r>
+      <w:proofErr w:type="spellEnd"/>
+      <w:r>
+        <w:rPr>
+          <w:rFonts w:ascii="Consolas" w:hAnsi="Consolas" w:cs="Consolas"/>
+          <w:color w:val="A31515"/>
+          <w:sz w:val="20"/>
+          <w:szCs w:val="20"/>
+        </w:rPr>
+        <w:t>"</w:t>
+      </w:r>
+    </w:p>
+    <w:p>
+      <w:pPr>
+        <w:autoSpaceDE w:val="0"/>
+        <w:autoSpaceDN w:val="0"/>
+        <w:adjustRightInd w:val="0"/>
+        <w:spacing w:line="240" w:lineRule="auto"/>
+        <w:rPr>
+          <w:rFonts w:ascii="Consolas" w:hAnsi="Consolas" w:cs="Consolas"/>
+          <w:color w:val="000000"/>
+          <w:sz w:val="20"/>
+          <w:szCs w:val="20"/>
+        </w:rPr>
+      </w:pPr>
+      <w:r>
+        <w:rPr>
+          <w:rFonts w:ascii="Consolas" w:hAnsi="Consolas" w:cs="Consolas"/>
+          <w:color w:val="808080"/>
+          <w:sz w:val="20"/>
+          <w:szCs w:val="20"/>
+        </w:rPr>
+        <w:t>#include</w:t>
+      </w:r>
+      <w:r>
+        <w:rPr>
+          <w:rFonts w:ascii="Consolas" w:hAnsi="Consolas" w:cs="Consolas"/>
+          <w:color w:val="000000"/>
+          <w:sz w:val="20"/>
+          <w:szCs w:val="20"/>
+        </w:rPr>
+        <w:t xml:space="preserve"> </w:t>
+      </w:r>
+      <w:r>
+        <w:rPr>
+          <w:rFonts w:ascii="Consolas" w:hAnsi="Consolas" w:cs="Consolas"/>
+          <w:color w:val="A31515"/>
+          <w:sz w:val="20"/>
+          <w:szCs w:val="20"/>
+        </w:rPr>
+        <w:t>"</w:t>
+      </w:r>
+      <w:proofErr w:type="spellStart"/>
+      <w:r>
+        <w:rPr>
+          <w:rFonts w:ascii="Consolas" w:hAnsi="Consolas" w:cs="Consolas"/>
+          <w:color w:val="A31515"/>
+          <w:sz w:val="20"/>
+          <w:szCs w:val="20"/>
+        </w:rPr>
+        <w:t>RGBColor.h</w:t>
+      </w:r>
+      <w:proofErr w:type="spellEnd"/>
+      <w:r>
+        <w:rPr>
+          <w:rFonts w:ascii="Consolas" w:hAnsi="Consolas" w:cs="Consolas"/>
+          <w:color w:val="A31515"/>
+          <w:sz w:val="20"/>
+          <w:szCs w:val="20"/>
+        </w:rPr>
+        <w:t>"</w:t>
+      </w:r>
+    </w:p>
+    <w:p>
+      <w:pPr>
+        <w:autoSpaceDE w:val="0"/>
+        <w:autoSpaceDN w:val="0"/>
+        <w:adjustRightInd w:val="0"/>
+        <w:spacing w:line="240" w:lineRule="auto"/>
+        <w:rPr>
+          <w:rFonts w:ascii="Consolas" w:hAnsi="Consolas" w:cs="Consolas"/>
+          <w:color w:val="000000"/>
+          <w:sz w:val="20"/>
+          <w:szCs w:val="20"/>
+        </w:rPr>
+      </w:pPr>
+    </w:p>
+    <w:p>
+      <w:pPr>
+        <w:autoSpaceDE w:val="0"/>
+        <w:autoSpaceDN w:val="0"/>
+        <w:adjustRightInd w:val="0"/>
+        <w:spacing w:line="240" w:lineRule="auto"/>
+        <w:rPr>
+          <w:rFonts w:ascii="Consolas" w:hAnsi="Consolas" w:cs="Consolas"/>
+          <w:color w:val="000000"/>
+          <w:sz w:val="20"/>
+          <w:szCs w:val="20"/>
+        </w:rPr>
+      </w:pPr>
+      <w:r>
+        <w:rPr>
+          <w:rFonts w:ascii="Consolas" w:hAnsi="Consolas" w:cs="Consolas"/>
+          <w:color w:val="0000FF"/>
+          <w:sz w:val="20"/>
+          <w:szCs w:val="20"/>
+        </w:rPr>
+        <w:t>using</w:t>
+      </w:r>
+      <w:r>
+        <w:rPr>
+          <w:rFonts w:ascii="Consolas" w:hAnsi="Consolas" w:cs="Consolas"/>
+          <w:color w:val="000000"/>
+          <w:sz w:val="20"/>
+          <w:szCs w:val="20"/>
+        </w:rPr>
+        <w:t xml:space="preserve"> </w:t>
+      </w:r>
+      <w:r>
+        <w:rPr>
+          <w:rFonts w:ascii="Consolas" w:hAnsi="Consolas" w:cs="Consolas"/>
+          <w:color w:val="0000FF"/>
+          <w:sz w:val="20"/>
+          <w:szCs w:val="20"/>
+        </w:rPr>
+        <w:t>namespace</w:t>
+      </w:r>
+      <w:r>
+        <w:rPr>
+          <w:rFonts w:ascii="Consolas" w:hAnsi="Consolas" w:cs="Consolas"/>
+          <w:color w:val="000000"/>
+          <w:sz w:val="20"/>
+          <w:szCs w:val="20"/>
+        </w:rPr>
+        <w:t xml:space="preserve"> std;</w:t>
+      </w:r>
+    </w:p>
+    <w:p>
+      <w:pPr>
+        <w:autoSpaceDE w:val="0"/>
+        <w:autoSpaceDN w:val="0"/>
+        <w:adjustRightInd w:val="0"/>
+        <w:spacing w:line="240" w:lineRule="auto"/>
+        <w:rPr>
+          <w:rFonts w:ascii="Consolas" w:hAnsi="Consolas" w:cs="Consolas"/>
+          <w:color w:val="000000"/>
+          <w:sz w:val="20"/>
+          <w:szCs w:val="20"/>
+        </w:rPr>
+      </w:pPr>
+    </w:p>
+    <w:p>
+      <w:pPr>
+        <w:autoSpaceDE w:val="0"/>
+        <w:autoSpaceDN w:val="0"/>
+        <w:adjustRightInd w:val="0"/>
+        <w:spacing w:line="240" w:lineRule="auto"/>
+        <w:rPr>
+          <w:rFonts w:ascii="Consolas" w:hAnsi="Consolas" w:cs="Consolas"/>
+          <w:color w:val="000000"/>
+          <w:sz w:val="20"/>
+          <w:szCs w:val="20"/>
+        </w:rPr>
+      </w:pPr>
+      <w:r>
+        <w:rPr>
+          <w:rFonts w:ascii="Consolas" w:hAnsi="Consolas" w:cs="Consolas"/>
+          <w:color w:val="0000FF"/>
+          <w:sz w:val="20"/>
+          <w:szCs w:val="20"/>
+        </w:rPr>
+        <w:t>static</w:t>
+      </w:r>
+      <w:r>
+        <w:rPr>
+          <w:rFonts w:ascii="Consolas" w:hAnsi="Consolas" w:cs="Consolas"/>
+          <w:color w:val="000000"/>
+          <w:sz w:val="20"/>
+          <w:szCs w:val="20"/>
+        </w:rPr>
+        <w:t xml:space="preserve"> </w:t>
+      </w:r>
+      <w:r>
+        <w:rPr>
+          <w:rFonts w:ascii="Consolas" w:hAnsi="Consolas" w:cs="Consolas"/>
+          <w:color w:val="0000FF"/>
+          <w:sz w:val="20"/>
+          <w:szCs w:val="20"/>
+        </w:rPr>
+        <w:t>bool</w:t>
+      </w:r>
+      <w:r>
+        <w:rPr>
+          <w:rFonts w:ascii="Consolas" w:hAnsi="Consolas" w:cs="Consolas"/>
+          <w:color w:val="000000"/>
+          <w:sz w:val="20"/>
+          <w:szCs w:val="20"/>
+        </w:rPr>
+        <w:t xml:space="preserve"> spinning = </w:t>
+      </w:r>
+      <w:proofErr w:type="gramStart"/>
+      <w:r>
+        <w:rPr>
+          <w:rFonts w:ascii="Consolas" w:hAnsi="Consolas" w:cs="Consolas"/>
+          <w:color w:val="0000FF"/>
+          <w:sz w:val="20"/>
+          <w:szCs w:val="20"/>
+        </w:rPr>
+        <w:t>true</w:t>
+      </w:r>
+      <w:r>
+        <w:rPr>
+          <w:rFonts w:ascii="Consolas" w:hAnsi="Consolas" w:cs="Consolas"/>
+          <w:color w:val="000000"/>
+          <w:sz w:val="20"/>
+          <w:szCs w:val="20"/>
+        </w:rPr>
+        <w:t xml:space="preserve">;   </w:t>
+      </w:r>
+      <w:proofErr w:type="gramEnd"/>
+      <w:r>
+        <w:rPr>
+          <w:rFonts w:ascii="Consolas" w:hAnsi="Consolas" w:cs="Consolas"/>
+          <w:color w:val="000000"/>
+          <w:sz w:val="20"/>
+          <w:szCs w:val="20"/>
+        </w:rPr>
+        <w:t xml:space="preserve">         </w:t>
+      </w:r>
+      <w:r>
+        <w:rPr>
+          <w:rFonts w:ascii="Consolas" w:hAnsi="Consolas" w:cs="Consolas"/>
+          <w:color w:val="008000"/>
+          <w:sz w:val="20"/>
+          <w:szCs w:val="20"/>
+        </w:rPr>
+        <w:t>//animated or not</w:t>
+      </w:r>
+    </w:p>
+    <w:p>
+      <w:pPr>
+        <w:autoSpaceDE w:val="0"/>
+        <w:autoSpaceDN w:val="0"/>
+        <w:adjustRightInd w:val="0"/>
+        <w:spacing w:line="240" w:lineRule="auto"/>
+        <w:rPr>
+          <w:rFonts w:ascii="Consolas" w:hAnsi="Consolas" w:cs="Consolas"/>
+          <w:color w:val="000000"/>
+          <w:sz w:val="20"/>
+          <w:szCs w:val="20"/>
+        </w:rPr>
+      </w:pPr>
+      <w:r>
+        <w:rPr>
+          <w:rFonts w:ascii="Consolas" w:hAnsi="Consolas" w:cs="Consolas"/>
+          <w:color w:val="0000FF"/>
+          <w:sz w:val="20"/>
+          <w:szCs w:val="20"/>
+        </w:rPr>
+        <w:t>static</w:t>
+      </w:r>
+      <w:r>
+        <w:rPr>
+          <w:rFonts w:ascii="Consolas" w:hAnsi="Consolas" w:cs="Consolas"/>
+          <w:color w:val="000000"/>
+          <w:sz w:val="20"/>
+          <w:szCs w:val="20"/>
+        </w:rPr>
+        <w:t xml:space="preserve"> </w:t>
+      </w:r>
+      <w:r>
+        <w:rPr>
+          <w:rFonts w:ascii="Consolas" w:hAnsi="Consolas" w:cs="Consolas"/>
+          <w:color w:val="0000FF"/>
+          <w:sz w:val="20"/>
+          <w:szCs w:val="20"/>
+        </w:rPr>
+        <w:t>const</w:t>
+      </w:r>
+      <w:r>
+        <w:rPr>
+          <w:rFonts w:ascii="Consolas" w:hAnsi="Consolas" w:cs="Consolas"/>
+          <w:color w:val="000000"/>
+          <w:sz w:val="20"/>
+          <w:szCs w:val="20"/>
+        </w:rPr>
+        <w:t xml:space="preserve"> </w:t>
+      </w:r>
+      <w:r>
+        <w:rPr>
+          <w:rFonts w:ascii="Consolas" w:hAnsi="Consolas" w:cs="Consolas"/>
+          <w:color w:val="0000FF"/>
+          <w:sz w:val="20"/>
+          <w:szCs w:val="20"/>
+        </w:rPr>
+        <w:t>int</w:t>
+      </w:r>
+      <w:r>
+        <w:rPr>
+          <w:rFonts w:ascii="Consolas" w:hAnsi="Consolas" w:cs="Consolas"/>
+          <w:color w:val="000000"/>
+          <w:sz w:val="20"/>
+          <w:szCs w:val="20"/>
+        </w:rPr>
+        <w:t xml:space="preserve"> FPS = </w:t>
+      </w:r>
+      <w:proofErr w:type="gramStart"/>
+      <w:r>
+        <w:rPr>
+          <w:rFonts w:ascii="Consolas" w:hAnsi="Consolas" w:cs="Consolas"/>
+          <w:color w:val="000000"/>
+          <w:sz w:val="20"/>
+          <w:szCs w:val="20"/>
+        </w:rPr>
+        <w:t xml:space="preserve">60;   </w:t>
+      </w:r>
+      <w:proofErr w:type="gramEnd"/>
+      <w:r>
+        <w:rPr>
+          <w:rFonts w:ascii="Consolas" w:hAnsi="Consolas" w:cs="Consolas"/>
+          <w:color w:val="000000"/>
+          <w:sz w:val="20"/>
+          <w:szCs w:val="20"/>
+        </w:rPr>
+        <w:t xml:space="preserve">           </w:t>
+      </w:r>
+      <w:r>
+        <w:rPr>
+          <w:rFonts w:ascii="Consolas" w:hAnsi="Consolas" w:cs="Consolas"/>
+          <w:color w:val="008000"/>
+          <w:sz w:val="20"/>
+          <w:szCs w:val="20"/>
+        </w:rPr>
+        <w:t>//frames to render</w:t>
+      </w:r>
+    </w:p>
+    <w:p>
+      <w:pPr>
+        <w:autoSpaceDE w:val="0"/>
+        <w:autoSpaceDN w:val="0"/>
+        <w:adjustRightInd w:val="0"/>
+        <w:spacing w:line="240" w:lineRule="auto"/>
+        <w:rPr>
+          <w:rFonts w:ascii="Consolas" w:hAnsi="Consolas" w:cs="Consolas"/>
+          <w:color w:val="000000"/>
+          <w:sz w:val="20"/>
+          <w:szCs w:val="20"/>
+        </w:rPr>
+      </w:pPr>
+    </w:p>
+    <w:p>
+      <w:pPr>
+        <w:autoSpaceDE w:val="0"/>
+        <w:autoSpaceDN w:val="0"/>
+        <w:adjustRightInd w:val="0"/>
+        <w:spacing w:line="240" w:lineRule="auto"/>
+        <w:rPr>
+          <w:rFonts w:ascii="Consolas" w:hAnsi="Consolas" w:cs="Consolas"/>
+          <w:color w:val="000000"/>
+          <w:sz w:val="20"/>
+          <w:szCs w:val="20"/>
+        </w:rPr>
+      </w:pPr>
+      <w:r>
+        <w:rPr>
+          <w:rFonts w:ascii="Consolas" w:hAnsi="Consolas" w:cs="Consolas"/>
+          <w:color w:val="000000"/>
+          <w:sz w:val="20"/>
+          <w:szCs w:val="20"/>
+        </w:rPr>
+        <w:t xml:space="preserve">Location </w:t>
+      </w:r>
+      <w:proofErr w:type="gramStart"/>
+      <w:r>
+        <w:rPr>
+          <w:rFonts w:ascii="Consolas" w:hAnsi="Consolas" w:cs="Consolas"/>
+          <w:color w:val="000000"/>
+          <w:sz w:val="20"/>
+          <w:szCs w:val="20"/>
+        </w:rPr>
+        <w:t>origin(</w:t>
+      </w:r>
+      <w:proofErr w:type="gramEnd"/>
+      <w:r>
+        <w:rPr>
+          <w:rFonts w:ascii="Consolas" w:hAnsi="Consolas" w:cs="Consolas"/>
+          <w:color w:val="000000"/>
+          <w:sz w:val="20"/>
+          <w:szCs w:val="20"/>
+        </w:rPr>
+        <w:t xml:space="preserve">25, 25, 0);             </w:t>
+      </w:r>
+      <w:r>
+        <w:rPr>
+          <w:rFonts w:ascii="Consolas" w:hAnsi="Consolas" w:cs="Consolas"/>
+          <w:color w:val="008000"/>
+          <w:sz w:val="20"/>
+          <w:szCs w:val="20"/>
+        </w:rPr>
+        <w:t>//    point coordinate</w:t>
+      </w:r>
+    </w:p>
+    <w:p>
+      <w:pPr>
+        <w:autoSpaceDE w:val="0"/>
+        <w:autoSpaceDN w:val="0"/>
+        <w:adjustRightInd w:val="0"/>
+        <w:spacing w:line="240" w:lineRule="auto"/>
+        <w:rPr>
+          <w:rFonts w:ascii="Consolas" w:hAnsi="Consolas" w:cs="Consolas"/>
+          <w:color w:val="000000"/>
+          <w:sz w:val="20"/>
+          <w:szCs w:val="20"/>
+        </w:rPr>
+      </w:pPr>
+      <w:proofErr w:type="spellStart"/>
+      <w:r>
+        <w:rPr>
+          <w:rFonts w:ascii="Consolas" w:hAnsi="Consolas" w:cs="Consolas"/>
+          <w:color w:val="000000"/>
+          <w:sz w:val="20"/>
+          <w:szCs w:val="20"/>
+        </w:rPr>
+        <w:t>RGBColor</w:t>
+      </w:r>
+      <w:proofErr w:type="spellEnd"/>
+      <w:r>
+        <w:rPr>
+          <w:rFonts w:ascii="Consolas" w:hAnsi="Consolas" w:cs="Consolas"/>
+          <w:color w:val="000000"/>
+          <w:sz w:val="20"/>
+          <w:szCs w:val="20"/>
+        </w:rPr>
+        <w:t xml:space="preserve"> </w:t>
+      </w:r>
+      <w:proofErr w:type="spellStart"/>
+      <w:proofErr w:type="gramStart"/>
+      <w:r>
+        <w:rPr>
+          <w:rFonts w:ascii="Consolas" w:hAnsi="Consolas" w:cs="Consolas"/>
+          <w:color w:val="000000"/>
+          <w:sz w:val="20"/>
+          <w:szCs w:val="20"/>
+        </w:rPr>
+        <w:t>currentColor</w:t>
+      </w:r>
+      <w:proofErr w:type="spellEnd"/>
+      <w:r>
+        <w:rPr>
+          <w:rFonts w:ascii="Consolas" w:hAnsi="Consolas" w:cs="Consolas"/>
+          <w:color w:val="000000"/>
+          <w:sz w:val="20"/>
+          <w:szCs w:val="20"/>
+        </w:rPr>
+        <w:t>(</w:t>
+      </w:r>
+      <w:proofErr w:type="gramEnd"/>
+      <w:r>
+        <w:rPr>
+          <w:rFonts w:ascii="Consolas" w:hAnsi="Consolas" w:cs="Consolas"/>
+          <w:color w:val="000000"/>
+          <w:sz w:val="20"/>
+          <w:szCs w:val="20"/>
+        </w:rPr>
+        <w:t xml:space="preserve">0.9, 0.1, 0.1);   </w:t>
+      </w:r>
+      <w:r>
+        <w:rPr>
+          <w:rFonts w:ascii="Consolas" w:hAnsi="Consolas" w:cs="Consolas"/>
+          <w:color w:val="008000"/>
+          <w:sz w:val="20"/>
+          <w:szCs w:val="20"/>
+        </w:rPr>
+        <w:t>// color</w:t>
+      </w:r>
+    </w:p>
+    <w:p>
+      <w:pPr>
+        <w:autoSpaceDE w:val="0"/>
+        <w:autoSpaceDN w:val="0"/>
+        <w:adjustRightInd w:val="0"/>
+        <w:spacing w:line="240" w:lineRule="auto"/>
+        <w:rPr>
+          <w:rFonts w:ascii="Consolas" w:hAnsi="Consolas" w:cs="Consolas"/>
+          <w:color w:val="000000"/>
+          <w:sz w:val="20"/>
+          <w:szCs w:val="20"/>
+        </w:rPr>
+      </w:pPr>
+      <w:r>
+        <w:rPr>
+          <w:rFonts w:ascii="Consolas" w:hAnsi="Consolas" w:cs="Consolas"/>
+          <w:color w:val="000000"/>
+          <w:sz w:val="20"/>
+          <w:szCs w:val="20"/>
+        </w:rPr>
+        <w:t xml:space="preserve">Location* </w:t>
+      </w:r>
+      <w:proofErr w:type="gramStart"/>
+      <w:r>
+        <w:rPr>
+          <w:rFonts w:ascii="Consolas" w:hAnsi="Consolas" w:cs="Consolas"/>
+          <w:color w:val="000000"/>
+          <w:sz w:val="20"/>
+          <w:szCs w:val="20"/>
+        </w:rPr>
+        <w:t xml:space="preserve">vertices;   </w:t>
+      </w:r>
+      <w:proofErr w:type="gramEnd"/>
+      <w:r>
+        <w:rPr>
+          <w:rFonts w:ascii="Consolas" w:hAnsi="Consolas" w:cs="Consolas"/>
+          <w:color w:val="000000"/>
+          <w:sz w:val="20"/>
+          <w:szCs w:val="20"/>
+        </w:rPr>
+        <w:t xml:space="preserve">                  </w:t>
+      </w:r>
       <w:bookmarkStart w:id="0" w:name="_GoBack"/>
+      <w:r>
+        <w:rPr>
+          <w:rFonts w:ascii="Consolas" w:hAnsi="Consolas" w:cs="Consolas"/>
+          <w:color w:val="008000"/>
+          <w:sz w:val="20"/>
+          <w:szCs w:val="20"/>
+        </w:rPr>
+        <w:t>// array of vertices for the shape</w:t>
+      </w:r>
       <w:bookmarkEnd w:id="0"/>
-    </w:p>
-    <w:p>
-      <w:pPr>
-        <w:autoSpaceDE w:val="0"/>
-        <w:autoSpaceDN w:val="0"/>
-        <w:adjustRightInd w:val="0"/>
-        <w:spacing w:line="240" w:lineRule="auto"/>
-        <w:rPr>
-          <w:rFonts w:ascii="Consolas" w:hAnsi="Consolas" w:cs="Consolas"/>
-          <w:color w:val="000000"/>
-          <w:sz w:val="20"/>
-          <w:szCs w:val="20"/>
-        </w:rPr>
-      </w:pPr>
-      <w:r>
-        <w:rPr>
-          <w:rFonts w:ascii="Consolas" w:hAnsi="Consolas" w:cs="Consolas"/>
-          <w:color w:val="808080"/>
-          <w:sz w:val="20"/>
-          <w:szCs w:val="20"/>
-        </w:rPr>
-        <w:t>#include</w:t>
-      </w:r>
-      <w:r>
-        <w:rPr>
-          <w:rFonts w:ascii="Consolas" w:hAnsi="Consolas" w:cs="Consolas"/>
-          <w:color w:val="000000"/>
-          <w:sz w:val="20"/>
-          <w:szCs w:val="20"/>
-        </w:rPr>
-        <w:t xml:space="preserve"> </w:t>
-      </w:r>
-      <w:r>
-        <w:rPr>
-          <w:rFonts w:ascii="Consolas" w:hAnsi="Consolas" w:cs="Consolas"/>
-          <w:color w:val="A31515"/>
-          <w:sz w:val="20"/>
-          <w:szCs w:val="20"/>
-        </w:rPr>
-        <w:t>&lt;GL/</w:t>
-      </w:r>
-      <w:proofErr w:type="spellStart"/>
-      <w:r>
-        <w:rPr>
-          <w:rFonts w:ascii="Consolas" w:hAnsi="Consolas" w:cs="Consolas"/>
-          <w:color w:val="A31515"/>
-          <w:sz w:val="20"/>
-          <w:szCs w:val="20"/>
-        </w:rPr>
-        <w:t>glut.h</w:t>
-      </w:r>
-      <w:proofErr w:type="spellEnd"/>
-      <w:r>
-        <w:rPr>
-          <w:rFonts w:ascii="Consolas" w:hAnsi="Consolas" w:cs="Consolas"/>
-          <w:color w:val="A31515"/>
-          <w:sz w:val="20"/>
-          <w:szCs w:val="20"/>
-        </w:rPr>
-        <w:t>&gt;</w:t>
-      </w:r>
-    </w:p>
-    <w:p>
-      <w:pPr>
-        <w:autoSpaceDE w:val="0"/>
-        <w:autoSpaceDN w:val="0"/>
-        <w:adjustRightInd w:val="0"/>
-        <w:spacing w:line="240" w:lineRule="auto"/>
-        <w:rPr>
-          <w:rFonts w:ascii="Consolas" w:hAnsi="Consolas" w:cs="Consolas"/>
-          <w:color w:val="000000"/>
-          <w:sz w:val="20"/>
-          <w:szCs w:val="20"/>
-        </w:rPr>
-      </w:pPr>
-      <w:r>
-        <w:rPr>
-          <w:rFonts w:ascii="Consolas" w:hAnsi="Consolas" w:cs="Consolas"/>
-          <w:color w:val="808080"/>
-          <w:sz w:val="20"/>
-          <w:szCs w:val="20"/>
-        </w:rPr>
-        <w:t>#include</w:t>
-      </w:r>
-      <w:r>
-        <w:rPr>
-          <w:rFonts w:ascii="Consolas" w:hAnsi="Consolas" w:cs="Consolas"/>
-          <w:color w:val="000000"/>
-          <w:sz w:val="20"/>
-          <w:szCs w:val="20"/>
-        </w:rPr>
-        <w:t xml:space="preserve"> </w:t>
-      </w:r>
-      <w:r>
-        <w:rPr>
-          <w:rFonts w:ascii="Consolas" w:hAnsi="Consolas" w:cs="Consolas"/>
-          <w:color w:val="A31515"/>
-          <w:sz w:val="20"/>
-          <w:szCs w:val="20"/>
-        </w:rPr>
-        <w:t>&lt;iostream&gt;</w:t>
-      </w:r>
-    </w:p>
-    <w:p>
-      <w:pPr>
-        <w:autoSpaceDE w:val="0"/>
-        <w:autoSpaceDN w:val="0"/>
-        <w:adjustRightInd w:val="0"/>
-        <w:spacing w:line="240" w:lineRule="auto"/>
-        <w:rPr>
-          <w:rFonts w:ascii="Consolas" w:hAnsi="Consolas" w:cs="Consolas"/>
-          <w:color w:val="000000"/>
-          <w:sz w:val="20"/>
-          <w:szCs w:val="20"/>
-        </w:rPr>
-      </w:pPr>
-      <w:r>
-        <w:rPr>
-          <w:rFonts w:ascii="Consolas" w:hAnsi="Consolas" w:cs="Consolas"/>
-          <w:color w:val="808080"/>
-          <w:sz w:val="20"/>
-          <w:szCs w:val="20"/>
-        </w:rPr>
-        <w:t>#include</w:t>
-      </w:r>
-      <w:r>
-        <w:rPr>
-          <w:rFonts w:ascii="Consolas" w:hAnsi="Consolas" w:cs="Consolas"/>
-          <w:color w:val="000000"/>
-          <w:sz w:val="20"/>
-          <w:szCs w:val="20"/>
-        </w:rPr>
-        <w:t xml:space="preserve"> </w:t>
-      </w:r>
-      <w:r>
-        <w:rPr>
-          <w:rFonts w:ascii="Consolas" w:hAnsi="Consolas" w:cs="Consolas"/>
-          <w:color w:val="A31515"/>
-          <w:sz w:val="20"/>
-          <w:szCs w:val="20"/>
-        </w:rPr>
-        <w:t>"</w:t>
-      </w:r>
-      <w:proofErr w:type="spellStart"/>
-      <w:r>
-        <w:rPr>
-          <w:rFonts w:ascii="Consolas" w:hAnsi="Consolas" w:cs="Consolas"/>
-          <w:color w:val="A31515"/>
-          <w:sz w:val="20"/>
-          <w:szCs w:val="20"/>
-        </w:rPr>
-        <w:t>Shape.h</w:t>
-      </w:r>
-      <w:proofErr w:type="spellEnd"/>
-      <w:r>
-        <w:rPr>
-          <w:rFonts w:ascii="Consolas" w:hAnsi="Consolas" w:cs="Consolas"/>
-          <w:color w:val="A31515"/>
-          <w:sz w:val="20"/>
-          <w:szCs w:val="20"/>
-        </w:rPr>
-        <w:t>"</w:t>
-      </w:r>
-    </w:p>
-    <w:p>
-      <w:pPr>
-        <w:autoSpaceDE w:val="0"/>
-        <w:autoSpaceDN w:val="0"/>
-        <w:adjustRightInd w:val="0"/>
-        <w:spacing w:line="240" w:lineRule="auto"/>
-        <w:rPr>
-          <w:rFonts w:ascii="Consolas" w:hAnsi="Consolas" w:cs="Consolas"/>
-          <w:color w:val="000000"/>
-          <w:sz w:val="20"/>
-          <w:szCs w:val="20"/>
-        </w:rPr>
-      </w:pPr>
-      <w:r>
-        <w:rPr>
-          <w:rFonts w:ascii="Consolas" w:hAnsi="Consolas" w:cs="Consolas"/>
-          <w:color w:val="808080"/>
-          <w:sz w:val="20"/>
-          <w:szCs w:val="20"/>
-        </w:rPr>
-        <w:t>#include</w:t>
-      </w:r>
-      <w:r>
-        <w:rPr>
-          <w:rFonts w:ascii="Consolas" w:hAnsi="Consolas" w:cs="Consolas"/>
-          <w:color w:val="000000"/>
-          <w:sz w:val="20"/>
-          <w:szCs w:val="20"/>
-        </w:rPr>
-        <w:t xml:space="preserve"> </w:t>
-      </w:r>
-      <w:r>
-        <w:rPr>
-          <w:rFonts w:ascii="Consolas" w:hAnsi="Consolas" w:cs="Consolas"/>
-          <w:color w:val="A31515"/>
-          <w:sz w:val="20"/>
-          <w:szCs w:val="20"/>
-        </w:rPr>
-        <w:t>"</w:t>
-      </w:r>
-      <w:proofErr w:type="spellStart"/>
-      <w:r>
-        <w:rPr>
-          <w:rFonts w:ascii="Consolas" w:hAnsi="Consolas" w:cs="Consolas"/>
-          <w:color w:val="A31515"/>
-          <w:sz w:val="20"/>
-          <w:szCs w:val="20"/>
-        </w:rPr>
-        <w:t>Location.h</w:t>
-      </w:r>
-      <w:proofErr w:type="spellEnd"/>
-      <w:r>
-        <w:rPr>
-          <w:rFonts w:ascii="Consolas" w:hAnsi="Consolas" w:cs="Consolas"/>
-          <w:color w:val="A31515"/>
-          <w:sz w:val="20"/>
-          <w:szCs w:val="20"/>
-        </w:rPr>
-        <w:t>"</w:t>
-      </w:r>
-    </w:p>
-    <w:p>
-      <w:pPr>
-        <w:autoSpaceDE w:val="0"/>
-        <w:autoSpaceDN w:val="0"/>
-        <w:adjustRightInd w:val="0"/>
-        <w:spacing w:line="240" w:lineRule="auto"/>
-        <w:rPr>
-          <w:rFonts w:ascii="Consolas" w:hAnsi="Consolas" w:cs="Consolas"/>
-          <w:color w:val="000000"/>
-          <w:sz w:val="20"/>
-          <w:szCs w:val="20"/>
-        </w:rPr>
-      </w:pPr>
-      <w:r>
-        <w:rPr>
-          <w:rFonts w:ascii="Consolas" w:hAnsi="Consolas" w:cs="Consolas"/>
-          <w:color w:val="808080"/>
-          <w:sz w:val="20"/>
-          <w:szCs w:val="20"/>
-        </w:rPr>
-        <w:t>#include</w:t>
-      </w:r>
-      <w:r>
-        <w:rPr>
-          <w:rFonts w:ascii="Consolas" w:hAnsi="Consolas" w:cs="Consolas"/>
-          <w:color w:val="000000"/>
-          <w:sz w:val="20"/>
-          <w:szCs w:val="20"/>
-        </w:rPr>
-        <w:t xml:space="preserve"> </w:t>
-      </w:r>
-      <w:r>
-        <w:rPr>
-          <w:rFonts w:ascii="Consolas" w:hAnsi="Consolas" w:cs="Consolas"/>
-          <w:color w:val="A31515"/>
-          <w:sz w:val="20"/>
-          <w:szCs w:val="20"/>
-        </w:rPr>
-        <w:t>"</w:t>
-      </w:r>
-      <w:proofErr w:type="spellStart"/>
-      <w:r>
-        <w:rPr>
-          <w:rFonts w:ascii="Consolas" w:hAnsi="Consolas" w:cs="Consolas"/>
-          <w:color w:val="A31515"/>
-          <w:sz w:val="20"/>
-          <w:szCs w:val="20"/>
-        </w:rPr>
-        <w:t>RGBColor.h</w:t>
-      </w:r>
-      <w:proofErr w:type="spellEnd"/>
-      <w:r>
-        <w:rPr>
-          <w:rFonts w:ascii="Consolas" w:hAnsi="Consolas" w:cs="Consolas"/>
-          <w:color w:val="A31515"/>
-          <w:sz w:val="20"/>
-          <w:szCs w:val="20"/>
-        </w:rPr>
-        <w:t>"</w:t>
-      </w:r>
-    </w:p>
-    <w:p>
-      <w:pPr>
-        <w:autoSpaceDE w:val="0"/>
-        <w:autoSpaceDN w:val="0"/>
-        <w:adjustRightInd w:val="0"/>
-        <w:spacing w:line="240" w:lineRule="auto"/>
-        <w:rPr>
-          <w:rFonts w:ascii="Consolas" w:hAnsi="Consolas" w:cs="Consolas"/>
-          <w:color w:val="000000"/>
-          <w:sz w:val="20"/>
-          <w:szCs w:val="20"/>
-        </w:rPr>
-      </w:pPr>
-    </w:p>
-    <w:p>
-      <w:pPr>
-        <w:autoSpaceDE w:val="0"/>
-        <w:autoSpaceDN w:val="0"/>
-        <w:adjustRightInd w:val="0"/>
-        <w:spacing w:line="240" w:lineRule="auto"/>
-        <w:rPr>
-          <w:rFonts w:ascii="Consolas" w:hAnsi="Consolas" w:cs="Consolas"/>
-          <w:color w:val="000000"/>
-          <w:sz w:val="20"/>
-          <w:szCs w:val="20"/>
-        </w:rPr>
-      </w:pPr>
-      <w:r>
-        <w:rPr>
-          <w:rFonts w:ascii="Consolas" w:hAnsi="Consolas" w:cs="Consolas"/>
-          <w:color w:val="0000FF"/>
-          <w:sz w:val="20"/>
-          <w:szCs w:val="20"/>
-        </w:rPr>
-        <w:t>using</w:t>
-      </w:r>
-      <w:r>
-        <w:rPr>
-          <w:rFonts w:ascii="Consolas" w:hAnsi="Consolas" w:cs="Consolas"/>
-          <w:color w:val="000000"/>
-          <w:sz w:val="20"/>
-          <w:szCs w:val="20"/>
-        </w:rPr>
-        <w:t xml:space="preserve"> </w:t>
-      </w:r>
-      <w:r>
-        <w:rPr>
-          <w:rFonts w:ascii="Consolas" w:hAnsi="Consolas" w:cs="Consolas"/>
-          <w:color w:val="0000FF"/>
-          <w:sz w:val="20"/>
-          <w:szCs w:val="20"/>
-        </w:rPr>
-        <w:t>namespace</w:t>
-      </w:r>
-      <w:r>
-        <w:rPr>
-          <w:rFonts w:ascii="Consolas" w:hAnsi="Consolas" w:cs="Consolas"/>
-          <w:color w:val="000000"/>
-          <w:sz w:val="20"/>
-          <w:szCs w:val="20"/>
-        </w:rPr>
-        <w:t xml:space="preserve"> std;</w:t>
-      </w:r>
-    </w:p>
-    <w:p>
-      <w:pPr>
-        <w:autoSpaceDE w:val="0"/>
-        <w:autoSpaceDN w:val="0"/>
-        <w:adjustRightInd w:val="0"/>
-        <w:spacing w:line="240" w:lineRule="auto"/>
-        <w:rPr>
-          <w:rFonts w:ascii="Consolas" w:hAnsi="Consolas" w:cs="Consolas"/>
-          <w:color w:val="000000"/>
-          <w:sz w:val="20"/>
-          <w:szCs w:val="20"/>
-        </w:rPr>
-      </w:pPr>
-    </w:p>
-    <w:p>
-      <w:pPr>
-        <w:autoSpaceDE w:val="0"/>
-        <w:autoSpaceDN w:val="0"/>
-        <w:adjustRightInd w:val="0"/>
-        <w:spacing w:line="240" w:lineRule="auto"/>
-        <w:rPr>
-          <w:rFonts w:ascii="Consolas" w:hAnsi="Consolas" w:cs="Consolas"/>
-          <w:color w:val="000000"/>
-          <w:sz w:val="20"/>
-          <w:szCs w:val="20"/>
-        </w:rPr>
-      </w:pPr>
-      <w:r>
-        <w:rPr>
-          <w:rFonts w:ascii="Consolas" w:hAnsi="Consolas" w:cs="Consolas"/>
-          <w:color w:val="0000FF"/>
-          <w:sz w:val="20"/>
-          <w:szCs w:val="20"/>
-        </w:rPr>
-        <w:t>static</w:t>
-      </w:r>
-      <w:r>
-        <w:rPr>
-          <w:rFonts w:ascii="Consolas" w:hAnsi="Consolas" w:cs="Consolas"/>
-          <w:color w:val="000000"/>
-          <w:sz w:val="20"/>
-          <w:szCs w:val="20"/>
-        </w:rPr>
-        <w:t xml:space="preserve"> </w:t>
-      </w:r>
-      <w:r>
-        <w:rPr>
-          <w:rFonts w:ascii="Consolas" w:hAnsi="Consolas" w:cs="Consolas"/>
-          <w:color w:val="0000FF"/>
-          <w:sz w:val="20"/>
-          <w:szCs w:val="20"/>
-        </w:rPr>
-        <w:t>bool</w:t>
-      </w:r>
-      <w:r>
-        <w:rPr>
-          <w:rFonts w:ascii="Consolas" w:hAnsi="Consolas" w:cs="Consolas"/>
-          <w:color w:val="000000"/>
-          <w:sz w:val="20"/>
-          <w:szCs w:val="20"/>
-        </w:rPr>
-        <w:t xml:space="preserve"> spinning = </w:t>
-      </w:r>
-      <w:proofErr w:type="gramStart"/>
-      <w:r>
-        <w:rPr>
-          <w:rFonts w:ascii="Consolas" w:hAnsi="Consolas" w:cs="Consolas"/>
-          <w:color w:val="0000FF"/>
-          <w:sz w:val="20"/>
-          <w:szCs w:val="20"/>
-        </w:rPr>
-        <w:t>true</w:t>
-      </w:r>
-      <w:r>
-        <w:rPr>
-          <w:rFonts w:ascii="Consolas" w:hAnsi="Consolas" w:cs="Consolas"/>
-          <w:color w:val="000000"/>
-          <w:sz w:val="20"/>
-          <w:szCs w:val="20"/>
-        </w:rPr>
-        <w:t xml:space="preserve">;   </w:t>
-      </w:r>
-      <w:proofErr w:type="gramEnd"/>
-      <w:r>
-        <w:rPr>
-          <w:rFonts w:ascii="Consolas" w:hAnsi="Consolas" w:cs="Consolas"/>
-          <w:color w:val="000000"/>
-          <w:sz w:val="20"/>
-          <w:szCs w:val="20"/>
-        </w:rPr>
-        <w:t xml:space="preserve">         </w:t>
-      </w:r>
-      <w:r>
-        <w:rPr>
-          <w:rFonts w:ascii="Consolas" w:hAnsi="Consolas" w:cs="Consolas"/>
-          <w:color w:val="008000"/>
-          <w:sz w:val="20"/>
-          <w:szCs w:val="20"/>
-        </w:rPr>
-        <w:t>//animated or not</w:t>
-      </w:r>
-    </w:p>
-    <w:p>
-      <w:pPr>
-        <w:autoSpaceDE w:val="0"/>
-        <w:autoSpaceDN w:val="0"/>
-        <w:adjustRightInd w:val="0"/>
-        <w:spacing w:line="240" w:lineRule="auto"/>
-        <w:rPr>
-          <w:rFonts w:ascii="Consolas" w:hAnsi="Consolas" w:cs="Consolas"/>
-          <w:color w:val="000000"/>
-          <w:sz w:val="20"/>
-          <w:szCs w:val="20"/>
-        </w:rPr>
-      </w:pPr>
-      <w:r>
-        <w:rPr>
-          <w:rFonts w:ascii="Consolas" w:hAnsi="Consolas" w:cs="Consolas"/>
-          <w:color w:val="0000FF"/>
-          <w:sz w:val="20"/>
-          <w:szCs w:val="20"/>
-        </w:rPr>
-        <w:t>static</w:t>
-      </w:r>
-      <w:r>
-        <w:rPr>
-          <w:rFonts w:ascii="Consolas" w:hAnsi="Consolas" w:cs="Consolas"/>
-          <w:color w:val="000000"/>
-          <w:sz w:val="20"/>
-          <w:szCs w:val="20"/>
-        </w:rPr>
-        <w:t xml:space="preserve"> </w:t>
-      </w:r>
-      <w:r>
-        <w:rPr>
-          <w:rFonts w:ascii="Consolas" w:hAnsi="Consolas" w:cs="Consolas"/>
-          <w:color w:val="0000FF"/>
-          <w:sz w:val="20"/>
-          <w:szCs w:val="20"/>
-        </w:rPr>
-        <w:t>const</w:t>
-      </w:r>
-      <w:r>
-        <w:rPr>
-          <w:rFonts w:ascii="Consolas" w:hAnsi="Consolas" w:cs="Consolas"/>
-          <w:color w:val="000000"/>
-          <w:sz w:val="20"/>
-          <w:szCs w:val="20"/>
-        </w:rPr>
-        <w:t xml:space="preserve"> </w:t>
-      </w:r>
-      <w:r>
-        <w:rPr>
-          <w:rFonts w:ascii="Consolas" w:hAnsi="Consolas" w:cs="Consolas"/>
-          <w:color w:val="0000FF"/>
-          <w:sz w:val="20"/>
-          <w:szCs w:val="20"/>
-        </w:rPr>
-        <w:t>int</w:t>
-      </w:r>
-      <w:r>
-        <w:rPr>
-          <w:rFonts w:ascii="Consolas" w:hAnsi="Consolas" w:cs="Consolas"/>
-          <w:color w:val="000000"/>
-          <w:sz w:val="20"/>
-          <w:szCs w:val="20"/>
-        </w:rPr>
-        <w:t xml:space="preserve"> FPS = </w:t>
-      </w:r>
-      <w:proofErr w:type="gramStart"/>
-      <w:r>
-        <w:rPr>
-          <w:rFonts w:ascii="Consolas" w:hAnsi="Consolas" w:cs="Consolas"/>
-          <w:color w:val="000000"/>
-          <w:sz w:val="20"/>
-          <w:szCs w:val="20"/>
-        </w:rPr>
-        <w:t xml:space="preserve">60;   </w:t>
-      </w:r>
-      <w:proofErr w:type="gramEnd"/>
-      <w:r>
-        <w:rPr>
-          <w:rFonts w:ascii="Consolas" w:hAnsi="Consolas" w:cs="Consolas"/>
-          <w:color w:val="000000"/>
-          <w:sz w:val="20"/>
-          <w:szCs w:val="20"/>
-        </w:rPr>
-        <w:t xml:space="preserve">           </w:t>
-      </w:r>
-      <w:r>
-        <w:rPr>
-          <w:rFonts w:ascii="Consolas" w:hAnsi="Consolas" w:cs="Consolas"/>
-          <w:color w:val="008000"/>
-          <w:sz w:val="20"/>
-          <w:szCs w:val="20"/>
-        </w:rPr>
-        <w:t>//frames to render</w:t>
-      </w:r>
-    </w:p>
-    <w:p>
-      <w:pPr>
-        <w:autoSpaceDE w:val="0"/>
-        <w:autoSpaceDN w:val="0"/>
-        <w:adjustRightInd w:val="0"/>
-        <w:spacing w:line="240" w:lineRule="auto"/>
-        <w:rPr>
-          <w:rFonts w:ascii="Consolas" w:hAnsi="Consolas" w:cs="Consolas"/>
-          <w:color w:val="000000"/>
-          <w:sz w:val="20"/>
-          <w:szCs w:val="20"/>
-        </w:rPr>
-      </w:pPr>
-    </w:p>
-    <w:p>
-      <w:pPr>
-        <w:autoSpaceDE w:val="0"/>
-        <w:autoSpaceDN w:val="0"/>
-        <w:adjustRightInd w:val="0"/>
-        <w:spacing w:line="240" w:lineRule="auto"/>
-        <w:rPr>
-          <w:rFonts w:ascii="Consolas" w:hAnsi="Consolas" w:cs="Consolas"/>
-          <w:color w:val="000000"/>
-          <w:sz w:val="20"/>
-          <w:szCs w:val="20"/>
-        </w:rPr>
-      </w:pPr>
-      <w:r>
-        <w:rPr>
-          <w:rFonts w:ascii="Consolas" w:hAnsi="Consolas" w:cs="Consolas"/>
-          <w:color w:val="000000"/>
-          <w:sz w:val="20"/>
-          <w:szCs w:val="20"/>
-        </w:rPr>
-        <w:t xml:space="preserve">Location </w:t>
-      </w:r>
-      <w:proofErr w:type="gramStart"/>
-      <w:r>
-        <w:rPr>
-          <w:rFonts w:ascii="Consolas" w:hAnsi="Consolas" w:cs="Consolas"/>
-          <w:color w:val="000000"/>
-          <w:sz w:val="20"/>
-          <w:szCs w:val="20"/>
-        </w:rPr>
-        <w:t>origin(</w:t>
-      </w:r>
-      <w:proofErr w:type="gramEnd"/>
-      <w:r>
-        <w:rPr>
-          <w:rFonts w:ascii="Consolas" w:hAnsi="Consolas" w:cs="Consolas"/>
-          <w:color w:val="000000"/>
-          <w:sz w:val="20"/>
-          <w:szCs w:val="20"/>
-        </w:rPr>
-        <w:t xml:space="preserve">25, 25, 0);             </w:t>
-      </w:r>
-      <w:r>
-        <w:rPr>
-          <w:rFonts w:ascii="Consolas" w:hAnsi="Consolas" w:cs="Consolas"/>
-          <w:color w:val="008000"/>
-          <w:sz w:val="20"/>
-          <w:szCs w:val="20"/>
-        </w:rPr>
-        <w:t>//    point coordinate</w:t>
-      </w:r>
-    </w:p>
-    <w:p>
-      <w:pPr>
-        <w:autoSpaceDE w:val="0"/>
-        <w:autoSpaceDN w:val="0"/>
-        <w:adjustRightInd w:val="0"/>
-        <w:spacing w:line="240" w:lineRule="auto"/>
-        <w:rPr>
-          <w:rFonts w:ascii="Consolas" w:hAnsi="Consolas" w:cs="Consolas"/>
-          <w:color w:val="000000"/>
-          <w:sz w:val="20"/>
-          <w:szCs w:val="20"/>
-        </w:rPr>
-      </w:pPr>
-      <w:proofErr w:type="spellStart"/>
-      <w:r>
-        <w:rPr>
-          <w:rFonts w:ascii="Consolas" w:hAnsi="Consolas" w:cs="Consolas"/>
-          <w:color w:val="000000"/>
-          <w:sz w:val="20"/>
-          <w:szCs w:val="20"/>
-        </w:rPr>
-        <w:t>RGBColor</w:t>
-      </w:r>
-      <w:proofErr w:type="spellEnd"/>
-      <w:r>
-        <w:rPr>
-          <w:rFonts w:ascii="Consolas" w:hAnsi="Consolas" w:cs="Consolas"/>
-          <w:color w:val="000000"/>
-          <w:sz w:val="20"/>
-          <w:szCs w:val="20"/>
-        </w:rPr>
-        <w:t xml:space="preserve"> </w:t>
-      </w:r>
-      <w:proofErr w:type="spellStart"/>
-      <w:proofErr w:type="gramStart"/>
-      <w:r>
-        <w:rPr>
-          <w:rFonts w:ascii="Consolas" w:hAnsi="Consolas" w:cs="Consolas"/>
-          <w:color w:val="000000"/>
-          <w:sz w:val="20"/>
-          <w:szCs w:val="20"/>
-        </w:rPr>
-        <w:t>currentColor</w:t>
-      </w:r>
-      <w:proofErr w:type="spellEnd"/>
-      <w:r>
-        <w:rPr>
-          <w:rFonts w:ascii="Consolas" w:hAnsi="Consolas" w:cs="Consolas"/>
-          <w:color w:val="000000"/>
-          <w:sz w:val="20"/>
-          <w:szCs w:val="20"/>
-        </w:rPr>
-        <w:t>(</w:t>
-      </w:r>
-      <w:proofErr w:type="gramEnd"/>
-      <w:r>
-        <w:rPr>
-          <w:rFonts w:ascii="Consolas" w:hAnsi="Consolas" w:cs="Consolas"/>
-          <w:color w:val="000000"/>
-          <w:sz w:val="20"/>
-          <w:szCs w:val="20"/>
-        </w:rPr>
-        <w:t xml:space="preserve">0.9, 0.1, 0.1);   </w:t>
-      </w:r>
-      <w:r>
-        <w:rPr>
-          <w:rFonts w:ascii="Consolas" w:hAnsi="Consolas" w:cs="Consolas"/>
-          <w:color w:val="008000"/>
-          <w:sz w:val="20"/>
-          <w:szCs w:val="20"/>
-        </w:rPr>
-        <w:t>// color</w:t>
-      </w:r>
-    </w:p>
-    <w:p>
-      <w:pPr>
-        <w:autoSpaceDE w:val="0"/>
-        <w:autoSpaceDN w:val="0"/>
-        <w:adjustRightInd w:val="0"/>
-        <w:spacing w:line="240" w:lineRule="auto"/>
-        <w:rPr>
-          <w:rFonts w:ascii="Consolas" w:hAnsi="Consolas" w:cs="Consolas"/>
-          <w:color w:val="000000"/>
-          <w:sz w:val="20"/>
-          <w:szCs w:val="20"/>
-        </w:rPr>
-      </w:pPr>
-      <w:r>
-        <w:rPr>
-          <w:rFonts w:ascii="Consolas" w:hAnsi="Consolas" w:cs="Consolas"/>
-          <w:color w:val="000000"/>
-          <w:sz w:val="20"/>
-          <w:szCs w:val="20"/>
-        </w:rPr>
-        <w:t xml:space="preserve">Location* </w:t>
-      </w:r>
-      <w:proofErr w:type="gramStart"/>
-      <w:r>
-        <w:rPr>
-          <w:rFonts w:ascii="Consolas" w:hAnsi="Consolas" w:cs="Consolas"/>
-          <w:color w:val="000000"/>
-          <w:sz w:val="20"/>
-          <w:szCs w:val="20"/>
-        </w:rPr>
-        <w:t xml:space="preserve">vertices;   </w:t>
-      </w:r>
-      <w:proofErr w:type="gramEnd"/>
-      <w:r>
-        <w:rPr>
-          <w:rFonts w:ascii="Consolas" w:hAnsi="Consolas" w:cs="Consolas"/>
-          <w:color w:val="000000"/>
-          <w:sz w:val="20"/>
-          <w:szCs w:val="20"/>
-        </w:rPr>
-        <w:t xml:space="preserve">                  </w:t>
-      </w:r>
-      <w:r>
-        <w:rPr>
-          <w:rFonts w:ascii="Consolas" w:hAnsi="Consolas" w:cs="Consolas"/>
-          <w:color w:val="008000"/>
-          <w:sz w:val="20"/>
-          <w:szCs w:val="20"/>
-        </w:rPr>
-        <w:t xml:space="preserve">// array of </w:t>
-      </w:r>
-      <w:proofErr w:type="spellStart"/>
-      <w:r>
-        <w:rPr>
-          <w:rFonts w:ascii="Consolas" w:hAnsi="Consolas" w:cs="Consolas"/>
-          <w:color w:val="008000"/>
-          <w:sz w:val="20"/>
-          <w:szCs w:val="20"/>
-        </w:rPr>
-        <w:t>verteices</w:t>
-      </w:r>
-      <w:proofErr w:type="spellEnd"/>
-      <w:r>
-        <w:rPr>
-          <w:rFonts w:ascii="Consolas" w:hAnsi="Consolas" w:cs="Consolas"/>
-          <w:color w:val="008000"/>
-          <w:sz w:val="20"/>
-          <w:szCs w:val="20"/>
-        </w:rPr>
-        <w:t xml:space="preserve"> for the shape</w:t>
-      </w:r>
     </w:p>
     <w:p>
       <w:pPr>

</xml_diff>

<commit_message>
Revert "Will find out which package to install to make use of GLint"
This reverts commit 82bf3629018eadb0b44421c8ad1242375294364d.
</commit_message>
<xml_diff>
--- a/Polygon_Animation/Group assignment.docx
+++ b/Polygon_Animation/Group assignment.docx
@@ -454,6 +454,8 @@
         </w:rPr>
         <w:t>&gt;</w:t>
       </w:r>
+      <w:bookmarkStart w:id="0" w:name="_GoBack"/>
+      <w:bookmarkEnd w:id="0"/>
     </w:p>
     <w:p>
       <w:pPr>
@@ -1185,17 +1187,35 @@
         </w:rPr>
         <w:t xml:space="preserve">                  </w:t>
       </w:r>
-      <w:bookmarkStart w:id="0" w:name="_GoBack"/>
-      <w:r>
-        <w:rPr>
-          <w:rFonts w:ascii="Consolas" w:hAnsi="Consolas" w:cs="Consolas"/>
-          <w:color w:val="008000"/>
-          <w:sz w:val="20"/>
-          <w:szCs w:val="20"/>
-        </w:rPr>
-        <w:t>// array of vertices for the shape</w:t>
-      </w:r>
-      <w:bookmarkEnd w:id="0"/>
+      <w:r>
+        <w:rPr>
+          <w:rFonts w:ascii="Consolas" w:hAnsi="Consolas" w:cs="Consolas"/>
+          <w:color w:val="008000"/>
+          <w:sz w:val="20"/>
+          <w:szCs w:val="20"/>
+        </w:rPr>
+        <w:t xml:space="preserve">// array of </w:t>
+      </w:r>
+      <w:proofErr w:type="spellStart"/>
+      <w:r>
+        <w:rPr>
+          <w:rFonts w:ascii="Consolas" w:hAnsi="Consolas" w:cs="Consolas"/>
+          <w:color w:val="008000"/>
+          <w:sz w:val="20"/>
+          <w:szCs w:val="20"/>
+        </w:rPr>
+        <w:t>verteices</w:t>
+      </w:r>
+      <w:proofErr w:type="spellEnd"/>
+      <w:r>
+        <w:rPr>
+          <w:rFonts w:ascii="Consolas" w:hAnsi="Consolas" w:cs="Consolas"/>
+          <w:color w:val="008000"/>
+          <w:sz w:val="20"/>
+          <w:szCs w:val="20"/>
+        </w:rPr>
+        <w:t xml:space="preserve"> for the shape</w:t>
+      </w:r>
     </w:p>
     <w:p>
       <w:pPr>

</xml_diff>

<commit_message>
Revert "Revert "Will find out which package to install to make use of GLint""
This reverts commit 81ed80b91c8b0be74657f24931c3489076db4f4b.
</commit_message>
<xml_diff>
--- a/Polygon_Animation/Group assignment.docx
+++ b/Polygon_Animation/Group assignment.docx
@@ -454,768 +454,748 @@
         </w:rPr>
         <w:t>&gt;</w:t>
       </w:r>
+    </w:p>
+    <w:p>
+      <w:pPr>
+        <w:autoSpaceDE w:val="0"/>
+        <w:autoSpaceDN w:val="0"/>
+        <w:adjustRightInd w:val="0"/>
+        <w:spacing w:line="240" w:lineRule="auto"/>
+        <w:rPr>
+          <w:rFonts w:ascii="Consolas" w:hAnsi="Consolas" w:cs="Consolas"/>
+          <w:color w:val="000000"/>
+          <w:sz w:val="20"/>
+          <w:szCs w:val="20"/>
+        </w:rPr>
+      </w:pPr>
+      <w:r>
+        <w:rPr>
+          <w:rFonts w:ascii="Consolas" w:hAnsi="Consolas" w:cs="Consolas"/>
+          <w:color w:val="808080"/>
+          <w:sz w:val="20"/>
+          <w:szCs w:val="20"/>
+        </w:rPr>
+        <w:t>#include</w:t>
+      </w:r>
+      <w:r>
+        <w:rPr>
+          <w:rFonts w:ascii="Consolas" w:hAnsi="Consolas" w:cs="Consolas"/>
+          <w:color w:val="000000"/>
+          <w:sz w:val="20"/>
+          <w:szCs w:val="20"/>
+        </w:rPr>
+        <w:t xml:space="preserve"> </w:t>
+      </w:r>
+      <w:r>
+        <w:rPr>
+          <w:rFonts w:ascii="Consolas" w:hAnsi="Consolas" w:cs="Consolas"/>
+          <w:color w:val="A31515"/>
+          <w:sz w:val="20"/>
+          <w:szCs w:val="20"/>
+        </w:rPr>
+        <w:t>&lt;GL/</w:t>
+      </w:r>
+      <w:proofErr w:type="spellStart"/>
+      <w:r>
+        <w:rPr>
+          <w:rFonts w:ascii="Consolas" w:hAnsi="Consolas" w:cs="Consolas"/>
+          <w:color w:val="A31515"/>
+          <w:sz w:val="20"/>
+          <w:szCs w:val="20"/>
+        </w:rPr>
+        <w:t>glut.h</w:t>
+      </w:r>
+      <w:proofErr w:type="spellEnd"/>
+      <w:r>
+        <w:rPr>
+          <w:rFonts w:ascii="Consolas" w:hAnsi="Consolas" w:cs="Consolas"/>
+          <w:color w:val="A31515"/>
+          <w:sz w:val="20"/>
+          <w:szCs w:val="20"/>
+        </w:rPr>
+        <w:t>&gt;</w:t>
+      </w:r>
+    </w:p>
+    <w:p>
+      <w:pPr>
+        <w:autoSpaceDE w:val="0"/>
+        <w:autoSpaceDN w:val="0"/>
+        <w:adjustRightInd w:val="0"/>
+        <w:spacing w:line="240" w:lineRule="auto"/>
+        <w:rPr>
+          <w:rFonts w:ascii="Consolas" w:hAnsi="Consolas" w:cs="Consolas"/>
+          <w:color w:val="000000"/>
+          <w:sz w:val="20"/>
+          <w:szCs w:val="20"/>
+        </w:rPr>
+      </w:pPr>
+      <w:r>
+        <w:rPr>
+          <w:rFonts w:ascii="Consolas" w:hAnsi="Consolas" w:cs="Consolas"/>
+          <w:color w:val="808080"/>
+          <w:sz w:val="20"/>
+          <w:szCs w:val="20"/>
+        </w:rPr>
+        <w:t>#include</w:t>
+      </w:r>
+      <w:r>
+        <w:rPr>
+          <w:rFonts w:ascii="Consolas" w:hAnsi="Consolas" w:cs="Consolas"/>
+          <w:color w:val="000000"/>
+          <w:sz w:val="20"/>
+          <w:szCs w:val="20"/>
+        </w:rPr>
+        <w:t xml:space="preserve"> </w:t>
+      </w:r>
+      <w:r>
+        <w:rPr>
+          <w:rFonts w:ascii="Consolas" w:hAnsi="Consolas" w:cs="Consolas"/>
+          <w:color w:val="A31515"/>
+          <w:sz w:val="20"/>
+          <w:szCs w:val="20"/>
+        </w:rPr>
+        <w:t>&lt;iostream&gt;</w:t>
+      </w:r>
+    </w:p>
+    <w:p>
+      <w:pPr>
+        <w:autoSpaceDE w:val="0"/>
+        <w:autoSpaceDN w:val="0"/>
+        <w:adjustRightInd w:val="0"/>
+        <w:spacing w:line="240" w:lineRule="auto"/>
+        <w:rPr>
+          <w:rFonts w:ascii="Consolas" w:hAnsi="Consolas" w:cs="Consolas"/>
+          <w:color w:val="000000"/>
+          <w:sz w:val="20"/>
+          <w:szCs w:val="20"/>
+        </w:rPr>
+      </w:pPr>
+      <w:r>
+        <w:rPr>
+          <w:rFonts w:ascii="Consolas" w:hAnsi="Consolas" w:cs="Consolas"/>
+          <w:color w:val="808080"/>
+          <w:sz w:val="20"/>
+          <w:szCs w:val="20"/>
+        </w:rPr>
+        <w:t>#include</w:t>
+      </w:r>
+      <w:r>
+        <w:rPr>
+          <w:rFonts w:ascii="Consolas" w:hAnsi="Consolas" w:cs="Consolas"/>
+          <w:color w:val="000000"/>
+          <w:sz w:val="20"/>
+          <w:szCs w:val="20"/>
+        </w:rPr>
+        <w:t xml:space="preserve"> </w:t>
+      </w:r>
+      <w:r>
+        <w:rPr>
+          <w:rFonts w:ascii="Consolas" w:hAnsi="Consolas" w:cs="Consolas"/>
+          <w:color w:val="A31515"/>
+          <w:sz w:val="20"/>
+          <w:szCs w:val="20"/>
+        </w:rPr>
+        <w:t>"</w:t>
+      </w:r>
+      <w:proofErr w:type="spellStart"/>
+      <w:r>
+        <w:rPr>
+          <w:rFonts w:ascii="Consolas" w:hAnsi="Consolas" w:cs="Consolas"/>
+          <w:color w:val="A31515"/>
+          <w:sz w:val="20"/>
+          <w:szCs w:val="20"/>
+        </w:rPr>
+        <w:t>Shape.h</w:t>
+      </w:r>
+      <w:proofErr w:type="spellEnd"/>
+      <w:r>
+        <w:rPr>
+          <w:rFonts w:ascii="Consolas" w:hAnsi="Consolas" w:cs="Consolas"/>
+          <w:color w:val="A31515"/>
+          <w:sz w:val="20"/>
+          <w:szCs w:val="20"/>
+        </w:rPr>
+        <w:t>"</w:t>
+      </w:r>
+    </w:p>
+    <w:p>
+      <w:pPr>
+        <w:autoSpaceDE w:val="0"/>
+        <w:autoSpaceDN w:val="0"/>
+        <w:adjustRightInd w:val="0"/>
+        <w:spacing w:line="240" w:lineRule="auto"/>
+        <w:rPr>
+          <w:rFonts w:ascii="Consolas" w:hAnsi="Consolas" w:cs="Consolas"/>
+          <w:color w:val="000000"/>
+          <w:sz w:val="20"/>
+          <w:szCs w:val="20"/>
+        </w:rPr>
+      </w:pPr>
+      <w:r>
+        <w:rPr>
+          <w:rFonts w:ascii="Consolas" w:hAnsi="Consolas" w:cs="Consolas"/>
+          <w:color w:val="808080"/>
+          <w:sz w:val="20"/>
+          <w:szCs w:val="20"/>
+        </w:rPr>
+        <w:t>#include</w:t>
+      </w:r>
+      <w:r>
+        <w:rPr>
+          <w:rFonts w:ascii="Consolas" w:hAnsi="Consolas" w:cs="Consolas"/>
+          <w:color w:val="000000"/>
+          <w:sz w:val="20"/>
+          <w:szCs w:val="20"/>
+        </w:rPr>
+        <w:t xml:space="preserve"> </w:t>
+      </w:r>
+      <w:r>
+        <w:rPr>
+          <w:rFonts w:ascii="Consolas" w:hAnsi="Consolas" w:cs="Consolas"/>
+          <w:color w:val="A31515"/>
+          <w:sz w:val="20"/>
+          <w:szCs w:val="20"/>
+        </w:rPr>
+        <w:t>"</w:t>
+      </w:r>
+      <w:proofErr w:type="spellStart"/>
+      <w:r>
+        <w:rPr>
+          <w:rFonts w:ascii="Consolas" w:hAnsi="Consolas" w:cs="Consolas"/>
+          <w:color w:val="A31515"/>
+          <w:sz w:val="20"/>
+          <w:szCs w:val="20"/>
+        </w:rPr>
+        <w:t>Location.h</w:t>
+      </w:r>
+      <w:proofErr w:type="spellEnd"/>
+      <w:r>
+        <w:rPr>
+          <w:rFonts w:ascii="Consolas" w:hAnsi="Consolas" w:cs="Consolas"/>
+          <w:color w:val="A31515"/>
+          <w:sz w:val="20"/>
+          <w:szCs w:val="20"/>
+        </w:rPr>
+        <w:t>"</w:t>
+      </w:r>
+    </w:p>
+    <w:p>
+      <w:pPr>
+        <w:autoSpaceDE w:val="0"/>
+        <w:autoSpaceDN w:val="0"/>
+        <w:adjustRightInd w:val="0"/>
+        <w:spacing w:line="240" w:lineRule="auto"/>
+        <w:rPr>
+          <w:rFonts w:ascii="Consolas" w:hAnsi="Consolas" w:cs="Consolas"/>
+          <w:color w:val="000000"/>
+          <w:sz w:val="20"/>
+          <w:szCs w:val="20"/>
+        </w:rPr>
+      </w:pPr>
+      <w:r>
+        <w:rPr>
+          <w:rFonts w:ascii="Consolas" w:hAnsi="Consolas" w:cs="Consolas"/>
+          <w:color w:val="808080"/>
+          <w:sz w:val="20"/>
+          <w:szCs w:val="20"/>
+        </w:rPr>
+        <w:t>#include</w:t>
+      </w:r>
+      <w:r>
+        <w:rPr>
+          <w:rFonts w:ascii="Consolas" w:hAnsi="Consolas" w:cs="Consolas"/>
+          <w:color w:val="000000"/>
+          <w:sz w:val="20"/>
+          <w:szCs w:val="20"/>
+        </w:rPr>
+        <w:t xml:space="preserve"> </w:t>
+      </w:r>
+      <w:r>
+        <w:rPr>
+          <w:rFonts w:ascii="Consolas" w:hAnsi="Consolas" w:cs="Consolas"/>
+          <w:color w:val="A31515"/>
+          <w:sz w:val="20"/>
+          <w:szCs w:val="20"/>
+        </w:rPr>
+        <w:t>"</w:t>
+      </w:r>
+      <w:proofErr w:type="spellStart"/>
+      <w:r>
+        <w:rPr>
+          <w:rFonts w:ascii="Consolas" w:hAnsi="Consolas" w:cs="Consolas"/>
+          <w:color w:val="A31515"/>
+          <w:sz w:val="20"/>
+          <w:szCs w:val="20"/>
+        </w:rPr>
+        <w:t>RGBColor.h</w:t>
+      </w:r>
+      <w:proofErr w:type="spellEnd"/>
+      <w:r>
+        <w:rPr>
+          <w:rFonts w:ascii="Consolas" w:hAnsi="Consolas" w:cs="Consolas"/>
+          <w:color w:val="A31515"/>
+          <w:sz w:val="20"/>
+          <w:szCs w:val="20"/>
+        </w:rPr>
+        <w:t>"</w:t>
+      </w:r>
+    </w:p>
+    <w:p>
+      <w:pPr>
+        <w:autoSpaceDE w:val="0"/>
+        <w:autoSpaceDN w:val="0"/>
+        <w:adjustRightInd w:val="0"/>
+        <w:spacing w:line="240" w:lineRule="auto"/>
+        <w:rPr>
+          <w:rFonts w:ascii="Consolas" w:hAnsi="Consolas" w:cs="Consolas"/>
+          <w:color w:val="000000"/>
+          <w:sz w:val="20"/>
+          <w:szCs w:val="20"/>
+        </w:rPr>
+      </w:pPr>
+    </w:p>
+    <w:p>
+      <w:pPr>
+        <w:autoSpaceDE w:val="0"/>
+        <w:autoSpaceDN w:val="0"/>
+        <w:adjustRightInd w:val="0"/>
+        <w:spacing w:line="240" w:lineRule="auto"/>
+        <w:rPr>
+          <w:rFonts w:ascii="Consolas" w:hAnsi="Consolas" w:cs="Consolas"/>
+          <w:color w:val="000000"/>
+          <w:sz w:val="20"/>
+          <w:szCs w:val="20"/>
+        </w:rPr>
+      </w:pPr>
+      <w:r>
+        <w:rPr>
+          <w:rFonts w:ascii="Consolas" w:hAnsi="Consolas" w:cs="Consolas"/>
+          <w:color w:val="0000FF"/>
+          <w:sz w:val="20"/>
+          <w:szCs w:val="20"/>
+        </w:rPr>
+        <w:t>using</w:t>
+      </w:r>
+      <w:r>
+        <w:rPr>
+          <w:rFonts w:ascii="Consolas" w:hAnsi="Consolas" w:cs="Consolas"/>
+          <w:color w:val="000000"/>
+          <w:sz w:val="20"/>
+          <w:szCs w:val="20"/>
+        </w:rPr>
+        <w:t xml:space="preserve"> </w:t>
+      </w:r>
+      <w:r>
+        <w:rPr>
+          <w:rFonts w:ascii="Consolas" w:hAnsi="Consolas" w:cs="Consolas"/>
+          <w:color w:val="0000FF"/>
+          <w:sz w:val="20"/>
+          <w:szCs w:val="20"/>
+        </w:rPr>
+        <w:t>namespace</w:t>
+      </w:r>
+      <w:r>
+        <w:rPr>
+          <w:rFonts w:ascii="Consolas" w:hAnsi="Consolas" w:cs="Consolas"/>
+          <w:color w:val="000000"/>
+          <w:sz w:val="20"/>
+          <w:szCs w:val="20"/>
+        </w:rPr>
+        <w:t xml:space="preserve"> std;</w:t>
+      </w:r>
+    </w:p>
+    <w:p>
+      <w:pPr>
+        <w:autoSpaceDE w:val="0"/>
+        <w:autoSpaceDN w:val="0"/>
+        <w:adjustRightInd w:val="0"/>
+        <w:spacing w:line="240" w:lineRule="auto"/>
+        <w:rPr>
+          <w:rFonts w:ascii="Consolas" w:hAnsi="Consolas" w:cs="Consolas"/>
+          <w:color w:val="000000"/>
+          <w:sz w:val="20"/>
+          <w:szCs w:val="20"/>
+        </w:rPr>
+      </w:pPr>
+    </w:p>
+    <w:p>
+      <w:pPr>
+        <w:autoSpaceDE w:val="0"/>
+        <w:autoSpaceDN w:val="0"/>
+        <w:adjustRightInd w:val="0"/>
+        <w:spacing w:line="240" w:lineRule="auto"/>
+        <w:rPr>
+          <w:rFonts w:ascii="Consolas" w:hAnsi="Consolas" w:cs="Consolas"/>
+          <w:color w:val="000000"/>
+          <w:sz w:val="20"/>
+          <w:szCs w:val="20"/>
+        </w:rPr>
+      </w:pPr>
+      <w:r>
+        <w:rPr>
+          <w:rFonts w:ascii="Consolas" w:hAnsi="Consolas" w:cs="Consolas"/>
+          <w:color w:val="0000FF"/>
+          <w:sz w:val="20"/>
+          <w:szCs w:val="20"/>
+        </w:rPr>
+        <w:t>static</w:t>
+      </w:r>
+      <w:r>
+        <w:rPr>
+          <w:rFonts w:ascii="Consolas" w:hAnsi="Consolas" w:cs="Consolas"/>
+          <w:color w:val="000000"/>
+          <w:sz w:val="20"/>
+          <w:szCs w:val="20"/>
+        </w:rPr>
+        <w:t xml:space="preserve"> </w:t>
+      </w:r>
+      <w:r>
+        <w:rPr>
+          <w:rFonts w:ascii="Consolas" w:hAnsi="Consolas" w:cs="Consolas"/>
+          <w:color w:val="0000FF"/>
+          <w:sz w:val="20"/>
+          <w:szCs w:val="20"/>
+        </w:rPr>
+        <w:t>bool</w:t>
+      </w:r>
+      <w:r>
+        <w:rPr>
+          <w:rFonts w:ascii="Consolas" w:hAnsi="Consolas" w:cs="Consolas"/>
+          <w:color w:val="000000"/>
+          <w:sz w:val="20"/>
+          <w:szCs w:val="20"/>
+        </w:rPr>
+        <w:t xml:space="preserve"> spinning = </w:t>
+      </w:r>
+      <w:proofErr w:type="gramStart"/>
+      <w:r>
+        <w:rPr>
+          <w:rFonts w:ascii="Consolas" w:hAnsi="Consolas" w:cs="Consolas"/>
+          <w:color w:val="0000FF"/>
+          <w:sz w:val="20"/>
+          <w:szCs w:val="20"/>
+        </w:rPr>
+        <w:t>true</w:t>
+      </w:r>
+      <w:r>
+        <w:rPr>
+          <w:rFonts w:ascii="Consolas" w:hAnsi="Consolas" w:cs="Consolas"/>
+          <w:color w:val="000000"/>
+          <w:sz w:val="20"/>
+          <w:szCs w:val="20"/>
+        </w:rPr>
+        <w:t xml:space="preserve">;   </w:t>
+      </w:r>
+      <w:proofErr w:type="gramEnd"/>
+      <w:r>
+        <w:rPr>
+          <w:rFonts w:ascii="Consolas" w:hAnsi="Consolas" w:cs="Consolas"/>
+          <w:color w:val="000000"/>
+          <w:sz w:val="20"/>
+          <w:szCs w:val="20"/>
+        </w:rPr>
+        <w:t xml:space="preserve">         </w:t>
+      </w:r>
+      <w:r>
+        <w:rPr>
+          <w:rFonts w:ascii="Consolas" w:hAnsi="Consolas" w:cs="Consolas"/>
+          <w:color w:val="008000"/>
+          <w:sz w:val="20"/>
+          <w:szCs w:val="20"/>
+        </w:rPr>
+        <w:t>//animated or not</w:t>
+      </w:r>
+    </w:p>
+    <w:p>
+      <w:pPr>
+        <w:autoSpaceDE w:val="0"/>
+        <w:autoSpaceDN w:val="0"/>
+        <w:adjustRightInd w:val="0"/>
+        <w:spacing w:line="240" w:lineRule="auto"/>
+        <w:rPr>
+          <w:rFonts w:ascii="Consolas" w:hAnsi="Consolas" w:cs="Consolas"/>
+          <w:color w:val="000000"/>
+          <w:sz w:val="20"/>
+          <w:szCs w:val="20"/>
+        </w:rPr>
+      </w:pPr>
+      <w:r>
+        <w:rPr>
+          <w:rFonts w:ascii="Consolas" w:hAnsi="Consolas" w:cs="Consolas"/>
+          <w:color w:val="0000FF"/>
+          <w:sz w:val="20"/>
+          <w:szCs w:val="20"/>
+        </w:rPr>
+        <w:t>static</w:t>
+      </w:r>
+      <w:r>
+        <w:rPr>
+          <w:rFonts w:ascii="Consolas" w:hAnsi="Consolas" w:cs="Consolas"/>
+          <w:color w:val="000000"/>
+          <w:sz w:val="20"/>
+          <w:szCs w:val="20"/>
+        </w:rPr>
+        <w:t xml:space="preserve"> </w:t>
+      </w:r>
+      <w:r>
+        <w:rPr>
+          <w:rFonts w:ascii="Consolas" w:hAnsi="Consolas" w:cs="Consolas"/>
+          <w:color w:val="0000FF"/>
+          <w:sz w:val="20"/>
+          <w:szCs w:val="20"/>
+        </w:rPr>
+        <w:t>const</w:t>
+      </w:r>
+      <w:r>
+        <w:rPr>
+          <w:rFonts w:ascii="Consolas" w:hAnsi="Consolas" w:cs="Consolas"/>
+          <w:color w:val="000000"/>
+          <w:sz w:val="20"/>
+          <w:szCs w:val="20"/>
+        </w:rPr>
+        <w:t xml:space="preserve"> </w:t>
+      </w:r>
+      <w:r>
+        <w:rPr>
+          <w:rFonts w:ascii="Consolas" w:hAnsi="Consolas" w:cs="Consolas"/>
+          <w:color w:val="0000FF"/>
+          <w:sz w:val="20"/>
+          <w:szCs w:val="20"/>
+        </w:rPr>
+        <w:t>int</w:t>
+      </w:r>
+      <w:r>
+        <w:rPr>
+          <w:rFonts w:ascii="Consolas" w:hAnsi="Consolas" w:cs="Consolas"/>
+          <w:color w:val="000000"/>
+          <w:sz w:val="20"/>
+          <w:szCs w:val="20"/>
+        </w:rPr>
+        <w:t xml:space="preserve"> FPS = </w:t>
+      </w:r>
+      <w:proofErr w:type="gramStart"/>
+      <w:r>
+        <w:rPr>
+          <w:rFonts w:ascii="Consolas" w:hAnsi="Consolas" w:cs="Consolas"/>
+          <w:color w:val="000000"/>
+          <w:sz w:val="20"/>
+          <w:szCs w:val="20"/>
+        </w:rPr>
+        <w:t xml:space="preserve">60;   </w:t>
+      </w:r>
+      <w:proofErr w:type="gramEnd"/>
+      <w:r>
+        <w:rPr>
+          <w:rFonts w:ascii="Consolas" w:hAnsi="Consolas" w:cs="Consolas"/>
+          <w:color w:val="000000"/>
+          <w:sz w:val="20"/>
+          <w:szCs w:val="20"/>
+        </w:rPr>
+        <w:t xml:space="preserve">           </w:t>
+      </w:r>
+      <w:r>
+        <w:rPr>
+          <w:rFonts w:ascii="Consolas" w:hAnsi="Consolas" w:cs="Consolas"/>
+          <w:color w:val="008000"/>
+          <w:sz w:val="20"/>
+          <w:szCs w:val="20"/>
+        </w:rPr>
+        <w:t>//frames to render</w:t>
+      </w:r>
+    </w:p>
+    <w:p>
+      <w:pPr>
+        <w:autoSpaceDE w:val="0"/>
+        <w:autoSpaceDN w:val="0"/>
+        <w:adjustRightInd w:val="0"/>
+        <w:spacing w:line="240" w:lineRule="auto"/>
+        <w:rPr>
+          <w:rFonts w:ascii="Consolas" w:hAnsi="Consolas" w:cs="Consolas"/>
+          <w:color w:val="000000"/>
+          <w:sz w:val="20"/>
+          <w:szCs w:val="20"/>
+        </w:rPr>
+      </w:pPr>
+    </w:p>
+    <w:p>
+      <w:pPr>
+        <w:autoSpaceDE w:val="0"/>
+        <w:autoSpaceDN w:val="0"/>
+        <w:adjustRightInd w:val="0"/>
+        <w:spacing w:line="240" w:lineRule="auto"/>
+        <w:rPr>
+          <w:rFonts w:ascii="Consolas" w:hAnsi="Consolas" w:cs="Consolas"/>
+          <w:color w:val="000000"/>
+          <w:sz w:val="20"/>
+          <w:szCs w:val="20"/>
+        </w:rPr>
+      </w:pPr>
+      <w:r>
+        <w:rPr>
+          <w:rFonts w:ascii="Consolas" w:hAnsi="Consolas" w:cs="Consolas"/>
+          <w:color w:val="000000"/>
+          <w:sz w:val="20"/>
+          <w:szCs w:val="20"/>
+        </w:rPr>
+        <w:t xml:space="preserve">Location </w:t>
+      </w:r>
+      <w:proofErr w:type="gramStart"/>
+      <w:r>
+        <w:rPr>
+          <w:rFonts w:ascii="Consolas" w:hAnsi="Consolas" w:cs="Consolas"/>
+          <w:color w:val="000000"/>
+          <w:sz w:val="20"/>
+          <w:szCs w:val="20"/>
+        </w:rPr>
+        <w:t>origin(</w:t>
+      </w:r>
+      <w:proofErr w:type="gramEnd"/>
+      <w:r>
+        <w:rPr>
+          <w:rFonts w:ascii="Consolas" w:hAnsi="Consolas" w:cs="Consolas"/>
+          <w:color w:val="000000"/>
+          <w:sz w:val="20"/>
+          <w:szCs w:val="20"/>
+        </w:rPr>
+        <w:t xml:space="preserve">25, 25, 0);             </w:t>
+      </w:r>
+      <w:r>
+        <w:rPr>
+          <w:rFonts w:ascii="Consolas" w:hAnsi="Consolas" w:cs="Consolas"/>
+          <w:color w:val="008000"/>
+          <w:sz w:val="20"/>
+          <w:szCs w:val="20"/>
+        </w:rPr>
+        <w:t>//    point coordinate</w:t>
+      </w:r>
+    </w:p>
+    <w:p>
+      <w:pPr>
+        <w:autoSpaceDE w:val="0"/>
+        <w:autoSpaceDN w:val="0"/>
+        <w:adjustRightInd w:val="0"/>
+        <w:spacing w:line="240" w:lineRule="auto"/>
+        <w:rPr>
+          <w:rFonts w:ascii="Consolas" w:hAnsi="Consolas" w:cs="Consolas"/>
+          <w:color w:val="000000"/>
+          <w:sz w:val="20"/>
+          <w:szCs w:val="20"/>
+        </w:rPr>
+      </w:pPr>
+      <w:proofErr w:type="spellStart"/>
+      <w:r>
+        <w:rPr>
+          <w:rFonts w:ascii="Consolas" w:hAnsi="Consolas" w:cs="Consolas"/>
+          <w:color w:val="000000"/>
+          <w:sz w:val="20"/>
+          <w:szCs w:val="20"/>
+        </w:rPr>
+        <w:t>RGBColor</w:t>
+      </w:r>
+      <w:proofErr w:type="spellEnd"/>
+      <w:r>
+        <w:rPr>
+          <w:rFonts w:ascii="Consolas" w:hAnsi="Consolas" w:cs="Consolas"/>
+          <w:color w:val="000000"/>
+          <w:sz w:val="20"/>
+          <w:szCs w:val="20"/>
+        </w:rPr>
+        <w:t xml:space="preserve"> </w:t>
+      </w:r>
+      <w:proofErr w:type="spellStart"/>
+      <w:proofErr w:type="gramStart"/>
+      <w:r>
+        <w:rPr>
+          <w:rFonts w:ascii="Consolas" w:hAnsi="Consolas" w:cs="Consolas"/>
+          <w:color w:val="000000"/>
+          <w:sz w:val="20"/>
+          <w:szCs w:val="20"/>
+        </w:rPr>
+        <w:t>currentColor</w:t>
+      </w:r>
+      <w:proofErr w:type="spellEnd"/>
+      <w:r>
+        <w:rPr>
+          <w:rFonts w:ascii="Consolas" w:hAnsi="Consolas" w:cs="Consolas"/>
+          <w:color w:val="000000"/>
+          <w:sz w:val="20"/>
+          <w:szCs w:val="20"/>
+        </w:rPr>
+        <w:t>(</w:t>
+      </w:r>
+      <w:proofErr w:type="gramEnd"/>
+      <w:r>
+        <w:rPr>
+          <w:rFonts w:ascii="Consolas" w:hAnsi="Consolas" w:cs="Consolas"/>
+          <w:color w:val="000000"/>
+          <w:sz w:val="20"/>
+          <w:szCs w:val="20"/>
+        </w:rPr>
+        <w:t xml:space="preserve">0.9, 0.1, 0.1);   </w:t>
+      </w:r>
+      <w:r>
+        <w:rPr>
+          <w:rFonts w:ascii="Consolas" w:hAnsi="Consolas" w:cs="Consolas"/>
+          <w:color w:val="008000"/>
+          <w:sz w:val="20"/>
+          <w:szCs w:val="20"/>
+        </w:rPr>
+        <w:t>// color</w:t>
+      </w:r>
+    </w:p>
+    <w:p>
+      <w:pPr>
+        <w:autoSpaceDE w:val="0"/>
+        <w:autoSpaceDN w:val="0"/>
+        <w:adjustRightInd w:val="0"/>
+        <w:spacing w:line="240" w:lineRule="auto"/>
+        <w:rPr>
+          <w:rFonts w:ascii="Consolas" w:hAnsi="Consolas" w:cs="Consolas"/>
+          <w:color w:val="000000"/>
+          <w:sz w:val="20"/>
+          <w:szCs w:val="20"/>
+        </w:rPr>
+      </w:pPr>
+      <w:r>
+        <w:rPr>
+          <w:rFonts w:ascii="Consolas" w:hAnsi="Consolas" w:cs="Consolas"/>
+          <w:color w:val="000000"/>
+          <w:sz w:val="20"/>
+          <w:szCs w:val="20"/>
+        </w:rPr>
+        <w:t xml:space="preserve">Location* </w:t>
+      </w:r>
+      <w:proofErr w:type="gramStart"/>
+      <w:r>
+        <w:rPr>
+          <w:rFonts w:ascii="Consolas" w:hAnsi="Consolas" w:cs="Consolas"/>
+          <w:color w:val="000000"/>
+          <w:sz w:val="20"/>
+          <w:szCs w:val="20"/>
+        </w:rPr>
+        <w:t xml:space="preserve">vertices;   </w:t>
+      </w:r>
+      <w:proofErr w:type="gramEnd"/>
+      <w:r>
+        <w:rPr>
+          <w:rFonts w:ascii="Consolas" w:hAnsi="Consolas" w:cs="Consolas"/>
+          <w:color w:val="000000"/>
+          <w:sz w:val="20"/>
+          <w:szCs w:val="20"/>
+        </w:rPr>
+        <w:t xml:space="preserve">                  </w:t>
+      </w:r>
       <w:bookmarkStart w:id="0" w:name="_GoBack"/>
+      <w:r>
+        <w:rPr>
+          <w:rFonts w:ascii="Consolas" w:hAnsi="Consolas" w:cs="Consolas"/>
+          <w:color w:val="008000"/>
+          <w:sz w:val="20"/>
+          <w:szCs w:val="20"/>
+        </w:rPr>
+        <w:t>// array of vertices for the shape</w:t>
+      </w:r>
       <w:bookmarkEnd w:id="0"/>
-    </w:p>
-    <w:p>
-      <w:pPr>
-        <w:autoSpaceDE w:val="0"/>
-        <w:autoSpaceDN w:val="0"/>
-        <w:adjustRightInd w:val="0"/>
-        <w:spacing w:line="240" w:lineRule="auto"/>
-        <w:rPr>
-          <w:rFonts w:ascii="Consolas" w:hAnsi="Consolas" w:cs="Consolas"/>
-          <w:color w:val="000000"/>
-          <w:sz w:val="20"/>
-          <w:szCs w:val="20"/>
-        </w:rPr>
-      </w:pPr>
-      <w:r>
-        <w:rPr>
-          <w:rFonts w:ascii="Consolas" w:hAnsi="Consolas" w:cs="Consolas"/>
-          <w:color w:val="808080"/>
-          <w:sz w:val="20"/>
-          <w:szCs w:val="20"/>
-        </w:rPr>
-        <w:t>#include</w:t>
-      </w:r>
-      <w:r>
-        <w:rPr>
-          <w:rFonts w:ascii="Consolas" w:hAnsi="Consolas" w:cs="Consolas"/>
-          <w:color w:val="000000"/>
-          <w:sz w:val="20"/>
-          <w:szCs w:val="20"/>
-        </w:rPr>
-        <w:t xml:space="preserve"> </w:t>
-      </w:r>
-      <w:r>
-        <w:rPr>
-          <w:rFonts w:ascii="Consolas" w:hAnsi="Consolas" w:cs="Consolas"/>
-          <w:color w:val="A31515"/>
-          <w:sz w:val="20"/>
-          <w:szCs w:val="20"/>
-        </w:rPr>
-        <w:t>&lt;GL/</w:t>
-      </w:r>
-      <w:proofErr w:type="spellStart"/>
-      <w:r>
-        <w:rPr>
-          <w:rFonts w:ascii="Consolas" w:hAnsi="Consolas" w:cs="Consolas"/>
-          <w:color w:val="A31515"/>
-          <w:sz w:val="20"/>
-          <w:szCs w:val="20"/>
-        </w:rPr>
-        <w:t>glut.h</w:t>
-      </w:r>
-      <w:proofErr w:type="spellEnd"/>
-      <w:r>
-        <w:rPr>
-          <w:rFonts w:ascii="Consolas" w:hAnsi="Consolas" w:cs="Consolas"/>
-          <w:color w:val="A31515"/>
-          <w:sz w:val="20"/>
-          <w:szCs w:val="20"/>
-        </w:rPr>
-        <w:t>&gt;</w:t>
-      </w:r>
-    </w:p>
-    <w:p>
-      <w:pPr>
-        <w:autoSpaceDE w:val="0"/>
-        <w:autoSpaceDN w:val="0"/>
-        <w:adjustRightInd w:val="0"/>
-        <w:spacing w:line="240" w:lineRule="auto"/>
-        <w:rPr>
-          <w:rFonts w:ascii="Consolas" w:hAnsi="Consolas" w:cs="Consolas"/>
-          <w:color w:val="000000"/>
-          <w:sz w:val="20"/>
-          <w:szCs w:val="20"/>
-        </w:rPr>
-      </w:pPr>
-      <w:r>
-        <w:rPr>
-          <w:rFonts w:ascii="Consolas" w:hAnsi="Consolas" w:cs="Consolas"/>
-          <w:color w:val="808080"/>
-          <w:sz w:val="20"/>
-          <w:szCs w:val="20"/>
-        </w:rPr>
-        <w:t>#include</w:t>
-      </w:r>
-      <w:r>
-        <w:rPr>
-          <w:rFonts w:ascii="Consolas" w:hAnsi="Consolas" w:cs="Consolas"/>
-          <w:color w:val="000000"/>
-          <w:sz w:val="20"/>
-          <w:szCs w:val="20"/>
-        </w:rPr>
-        <w:t xml:space="preserve"> </w:t>
-      </w:r>
-      <w:r>
-        <w:rPr>
-          <w:rFonts w:ascii="Consolas" w:hAnsi="Consolas" w:cs="Consolas"/>
-          <w:color w:val="A31515"/>
-          <w:sz w:val="20"/>
-          <w:szCs w:val="20"/>
-        </w:rPr>
-        <w:t>&lt;iostream&gt;</w:t>
-      </w:r>
-    </w:p>
-    <w:p>
-      <w:pPr>
-        <w:autoSpaceDE w:val="0"/>
-        <w:autoSpaceDN w:val="0"/>
-        <w:adjustRightInd w:val="0"/>
-        <w:spacing w:line="240" w:lineRule="auto"/>
-        <w:rPr>
-          <w:rFonts w:ascii="Consolas" w:hAnsi="Consolas" w:cs="Consolas"/>
-          <w:color w:val="000000"/>
-          <w:sz w:val="20"/>
-          <w:szCs w:val="20"/>
-        </w:rPr>
-      </w:pPr>
-      <w:r>
-        <w:rPr>
-          <w:rFonts w:ascii="Consolas" w:hAnsi="Consolas" w:cs="Consolas"/>
-          <w:color w:val="808080"/>
-          <w:sz w:val="20"/>
-          <w:szCs w:val="20"/>
-        </w:rPr>
-        <w:t>#include</w:t>
-      </w:r>
-      <w:r>
-        <w:rPr>
-          <w:rFonts w:ascii="Consolas" w:hAnsi="Consolas" w:cs="Consolas"/>
-          <w:color w:val="000000"/>
-          <w:sz w:val="20"/>
-          <w:szCs w:val="20"/>
-        </w:rPr>
-        <w:t xml:space="preserve"> </w:t>
-      </w:r>
-      <w:r>
-        <w:rPr>
-          <w:rFonts w:ascii="Consolas" w:hAnsi="Consolas" w:cs="Consolas"/>
-          <w:color w:val="A31515"/>
-          <w:sz w:val="20"/>
-          <w:szCs w:val="20"/>
-        </w:rPr>
-        <w:t>"</w:t>
-      </w:r>
-      <w:proofErr w:type="spellStart"/>
-      <w:r>
-        <w:rPr>
-          <w:rFonts w:ascii="Consolas" w:hAnsi="Consolas" w:cs="Consolas"/>
-          <w:color w:val="A31515"/>
-          <w:sz w:val="20"/>
-          <w:szCs w:val="20"/>
-        </w:rPr>
-        <w:t>Shape.h</w:t>
-      </w:r>
-      <w:proofErr w:type="spellEnd"/>
-      <w:r>
-        <w:rPr>
-          <w:rFonts w:ascii="Consolas" w:hAnsi="Consolas" w:cs="Consolas"/>
-          <w:color w:val="A31515"/>
-          <w:sz w:val="20"/>
-          <w:szCs w:val="20"/>
-        </w:rPr>
-        <w:t>"</w:t>
-      </w:r>
-    </w:p>
-    <w:p>
-      <w:pPr>
-        <w:autoSpaceDE w:val="0"/>
-        <w:autoSpaceDN w:val="0"/>
-        <w:adjustRightInd w:val="0"/>
-        <w:spacing w:line="240" w:lineRule="auto"/>
-        <w:rPr>
-          <w:rFonts w:ascii="Consolas" w:hAnsi="Consolas" w:cs="Consolas"/>
-          <w:color w:val="000000"/>
-          <w:sz w:val="20"/>
-          <w:szCs w:val="20"/>
-        </w:rPr>
-      </w:pPr>
-      <w:r>
-        <w:rPr>
-          <w:rFonts w:ascii="Consolas" w:hAnsi="Consolas" w:cs="Consolas"/>
-          <w:color w:val="808080"/>
-          <w:sz w:val="20"/>
-          <w:szCs w:val="20"/>
-        </w:rPr>
-        <w:t>#include</w:t>
-      </w:r>
-      <w:r>
-        <w:rPr>
-          <w:rFonts w:ascii="Consolas" w:hAnsi="Consolas" w:cs="Consolas"/>
-          <w:color w:val="000000"/>
-          <w:sz w:val="20"/>
-          <w:szCs w:val="20"/>
-        </w:rPr>
-        <w:t xml:space="preserve"> </w:t>
-      </w:r>
-      <w:r>
-        <w:rPr>
-          <w:rFonts w:ascii="Consolas" w:hAnsi="Consolas" w:cs="Consolas"/>
-          <w:color w:val="A31515"/>
-          <w:sz w:val="20"/>
-          <w:szCs w:val="20"/>
-        </w:rPr>
-        <w:t>"</w:t>
-      </w:r>
-      <w:proofErr w:type="spellStart"/>
-      <w:r>
-        <w:rPr>
-          <w:rFonts w:ascii="Consolas" w:hAnsi="Consolas" w:cs="Consolas"/>
-          <w:color w:val="A31515"/>
-          <w:sz w:val="20"/>
-          <w:szCs w:val="20"/>
-        </w:rPr>
-        <w:t>Location.h</w:t>
-      </w:r>
-      <w:proofErr w:type="spellEnd"/>
-      <w:r>
-        <w:rPr>
-          <w:rFonts w:ascii="Consolas" w:hAnsi="Consolas" w:cs="Consolas"/>
-          <w:color w:val="A31515"/>
-          <w:sz w:val="20"/>
-          <w:szCs w:val="20"/>
-        </w:rPr>
-        <w:t>"</w:t>
-      </w:r>
-    </w:p>
-    <w:p>
-      <w:pPr>
-        <w:autoSpaceDE w:val="0"/>
-        <w:autoSpaceDN w:val="0"/>
-        <w:adjustRightInd w:val="0"/>
-        <w:spacing w:line="240" w:lineRule="auto"/>
-        <w:rPr>
-          <w:rFonts w:ascii="Consolas" w:hAnsi="Consolas" w:cs="Consolas"/>
-          <w:color w:val="000000"/>
-          <w:sz w:val="20"/>
-          <w:szCs w:val="20"/>
-        </w:rPr>
-      </w:pPr>
-      <w:r>
-        <w:rPr>
-          <w:rFonts w:ascii="Consolas" w:hAnsi="Consolas" w:cs="Consolas"/>
-          <w:color w:val="808080"/>
-          <w:sz w:val="20"/>
-          <w:szCs w:val="20"/>
-        </w:rPr>
-        <w:t>#include</w:t>
-      </w:r>
-      <w:r>
-        <w:rPr>
-          <w:rFonts w:ascii="Consolas" w:hAnsi="Consolas" w:cs="Consolas"/>
-          <w:color w:val="000000"/>
-          <w:sz w:val="20"/>
-          <w:szCs w:val="20"/>
-        </w:rPr>
-        <w:t xml:space="preserve"> </w:t>
-      </w:r>
-      <w:r>
-        <w:rPr>
-          <w:rFonts w:ascii="Consolas" w:hAnsi="Consolas" w:cs="Consolas"/>
-          <w:color w:val="A31515"/>
-          <w:sz w:val="20"/>
-          <w:szCs w:val="20"/>
-        </w:rPr>
-        <w:t>"</w:t>
-      </w:r>
-      <w:proofErr w:type="spellStart"/>
-      <w:r>
-        <w:rPr>
-          <w:rFonts w:ascii="Consolas" w:hAnsi="Consolas" w:cs="Consolas"/>
-          <w:color w:val="A31515"/>
-          <w:sz w:val="20"/>
-          <w:szCs w:val="20"/>
-        </w:rPr>
-        <w:t>RGBColor.h</w:t>
-      </w:r>
-      <w:proofErr w:type="spellEnd"/>
-      <w:r>
-        <w:rPr>
-          <w:rFonts w:ascii="Consolas" w:hAnsi="Consolas" w:cs="Consolas"/>
-          <w:color w:val="A31515"/>
-          <w:sz w:val="20"/>
-          <w:szCs w:val="20"/>
-        </w:rPr>
-        <w:t>"</w:t>
-      </w:r>
-    </w:p>
-    <w:p>
-      <w:pPr>
-        <w:autoSpaceDE w:val="0"/>
-        <w:autoSpaceDN w:val="0"/>
-        <w:adjustRightInd w:val="0"/>
-        <w:spacing w:line="240" w:lineRule="auto"/>
-        <w:rPr>
-          <w:rFonts w:ascii="Consolas" w:hAnsi="Consolas" w:cs="Consolas"/>
-          <w:color w:val="000000"/>
-          <w:sz w:val="20"/>
-          <w:szCs w:val="20"/>
-        </w:rPr>
-      </w:pPr>
-    </w:p>
-    <w:p>
-      <w:pPr>
-        <w:autoSpaceDE w:val="0"/>
-        <w:autoSpaceDN w:val="0"/>
-        <w:adjustRightInd w:val="0"/>
-        <w:spacing w:line="240" w:lineRule="auto"/>
-        <w:rPr>
-          <w:rFonts w:ascii="Consolas" w:hAnsi="Consolas" w:cs="Consolas"/>
-          <w:color w:val="000000"/>
-          <w:sz w:val="20"/>
-          <w:szCs w:val="20"/>
-        </w:rPr>
-      </w:pPr>
-      <w:r>
-        <w:rPr>
-          <w:rFonts w:ascii="Consolas" w:hAnsi="Consolas" w:cs="Consolas"/>
-          <w:color w:val="0000FF"/>
-          <w:sz w:val="20"/>
-          <w:szCs w:val="20"/>
-        </w:rPr>
-        <w:t>using</w:t>
-      </w:r>
-      <w:r>
-        <w:rPr>
-          <w:rFonts w:ascii="Consolas" w:hAnsi="Consolas" w:cs="Consolas"/>
-          <w:color w:val="000000"/>
-          <w:sz w:val="20"/>
-          <w:szCs w:val="20"/>
-        </w:rPr>
-        <w:t xml:space="preserve"> </w:t>
-      </w:r>
-      <w:r>
-        <w:rPr>
-          <w:rFonts w:ascii="Consolas" w:hAnsi="Consolas" w:cs="Consolas"/>
-          <w:color w:val="0000FF"/>
-          <w:sz w:val="20"/>
-          <w:szCs w:val="20"/>
-        </w:rPr>
-        <w:t>namespace</w:t>
-      </w:r>
-      <w:r>
-        <w:rPr>
-          <w:rFonts w:ascii="Consolas" w:hAnsi="Consolas" w:cs="Consolas"/>
-          <w:color w:val="000000"/>
-          <w:sz w:val="20"/>
-          <w:szCs w:val="20"/>
-        </w:rPr>
-        <w:t xml:space="preserve"> std;</w:t>
-      </w:r>
-    </w:p>
-    <w:p>
-      <w:pPr>
-        <w:autoSpaceDE w:val="0"/>
-        <w:autoSpaceDN w:val="0"/>
-        <w:adjustRightInd w:val="0"/>
-        <w:spacing w:line="240" w:lineRule="auto"/>
-        <w:rPr>
-          <w:rFonts w:ascii="Consolas" w:hAnsi="Consolas" w:cs="Consolas"/>
-          <w:color w:val="000000"/>
-          <w:sz w:val="20"/>
-          <w:szCs w:val="20"/>
-        </w:rPr>
-      </w:pPr>
-    </w:p>
-    <w:p>
-      <w:pPr>
-        <w:autoSpaceDE w:val="0"/>
-        <w:autoSpaceDN w:val="0"/>
-        <w:adjustRightInd w:val="0"/>
-        <w:spacing w:line="240" w:lineRule="auto"/>
-        <w:rPr>
-          <w:rFonts w:ascii="Consolas" w:hAnsi="Consolas" w:cs="Consolas"/>
-          <w:color w:val="000000"/>
-          <w:sz w:val="20"/>
-          <w:szCs w:val="20"/>
-        </w:rPr>
-      </w:pPr>
-      <w:r>
-        <w:rPr>
-          <w:rFonts w:ascii="Consolas" w:hAnsi="Consolas" w:cs="Consolas"/>
-          <w:color w:val="0000FF"/>
-          <w:sz w:val="20"/>
-          <w:szCs w:val="20"/>
-        </w:rPr>
-        <w:t>static</w:t>
-      </w:r>
-      <w:r>
-        <w:rPr>
-          <w:rFonts w:ascii="Consolas" w:hAnsi="Consolas" w:cs="Consolas"/>
-          <w:color w:val="000000"/>
-          <w:sz w:val="20"/>
-          <w:szCs w:val="20"/>
-        </w:rPr>
-        <w:t xml:space="preserve"> </w:t>
-      </w:r>
-      <w:r>
-        <w:rPr>
-          <w:rFonts w:ascii="Consolas" w:hAnsi="Consolas" w:cs="Consolas"/>
-          <w:color w:val="0000FF"/>
-          <w:sz w:val="20"/>
-          <w:szCs w:val="20"/>
-        </w:rPr>
-        <w:t>bool</w:t>
-      </w:r>
-      <w:r>
-        <w:rPr>
-          <w:rFonts w:ascii="Consolas" w:hAnsi="Consolas" w:cs="Consolas"/>
-          <w:color w:val="000000"/>
-          <w:sz w:val="20"/>
-          <w:szCs w:val="20"/>
-        </w:rPr>
-        <w:t xml:space="preserve"> spinning = </w:t>
-      </w:r>
-      <w:proofErr w:type="gramStart"/>
-      <w:r>
-        <w:rPr>
-          <w:rFonts w:ascii="Consolas" w:hAnsi="Consolas" w:cs="Consolas"/>
-          <w:color w:val="0000FF"/>
-          <w:sz w:val="20"/>
-          <w:szCs w:val="20"/>
-        </w:rPr>
-        <w:t>true</w:t>
-      </w:r>
-      <w:r>
-        <w:rPr>
-          <w:rFonts w:ascii="Consolas" w:hAnsi="Consolas" w:cs="Consolas"/>
-          <w:color w:val="000000"/>
-          <w:sz w:val="20"/>
-          <w:szCs w:val="20"/>
-        </w:rPr>
-        <w:t xml:space="preserve">;   </w:t>
-      </w:r>
-      <w:proofErr w:type="gramEnd"/>
-      <w:r>
-        <w:rPr>
-          <w:rFonts w:ascii="Consolas" w:hAnsi="Consolas" w:cs="Consolas"/>
-          <w:color w:val="000000"/>
-          <w:sz w:val="20"/>
-          <w:szCs w:val="20"/>
-        </w:rPr>
-        <w:t xml:space="preserve">         </w:t>
-      </w:r>
-      <w:r>
-        <w:rPr>
-          <w:rFonts w:ascii="Consolas" w:hAnsi="Consolas" w:cs="Consolas"/>
-          <w:color w:val="008000"/>
-          <w:sz w:val="20"/>
-          <w:szCs w:val="20"/>
-        </w:rPr>
-        <w:t>//animated or not</w:t>
-      </w:r>
-    </w:p>
-    <w:p>
-      <w:pPr>
-        <w:autoSpaceDE w:val="0"/>
-        <w:autoSpaceDN w:val="0"/>
-        <w:adjustRightInd w:val="0"/>
-        <w:spacing w:line="240" w:lineRule="auto"/>
-        <w:rPr>
-          <w:rFonts w:ascii="Consolas" w:hAnsi="Consolas" w:cs="Consolas"/>
-          <w:color w:val="000000"/>
-          <w:sz w:val="20"/>
-          <w:szCs w:val="20"/>
-        </w:rPr>
-      </w:pPr>
-      <w:r>
-        <w:rPr>
-          <w:rFonts w:ascii="Consolas" w:hAnsi="Consolas" w:cs="Consolas"/>
-          <w:color w:val="0000FF"/>
-          <w:sz w:val="20"/>
-          <w:szCs w:val="20"/>
-        </w:rPr>
-        <w:t>static</w:t>
-      </w:r>
-      <w:r>
-        <w:rPr>
-          <w:rFonts w:ascii="Consolas" w:hAnsi="Consolas" w:cs="Consolas"/>
-          <w:color w:val="000000"/>
-          <w:sz w:val="20"/>
-          <w:szCs w:val="20"/>
-        </w:rPr>
-        <w:t xml:space="preserve"> </w:t>
-      </w:r>
-      <w:r>
-        <w:rPr>
-          <w:rFonts w:ascii="Consolas" w:hAnsi="Consolas" w:cs="Consolas"/>
-          <w:color w:val="0000FF"/>
-          <w:sz w:val="20"/>
-          <w:szCs w:val="20"/>
-        </w:rPr>
-        <w:t>const</w:t>
-      </w:r>
-      <w:r>
-        <w:rPr>
-          <w:rFonts w:ascii="Consolas" w:hAnsi="Consolas" w:cs="Consolas"/>
-          <w:color w:val="000000"/>
-          <w:sz w:val="20"/>
-          <w:szCs w:val="20"/>
-        </w:rPr>
-        <w:t xml:space="preserve"> </w:t>
-      </w:r>
-      <w:r>
-        <w:rPr>
-          <w:rFonts w:ascii="Consolas" w:hAnsi="Consolas" w:cs="Consolas"/>
-          <w:color w:val="0000FF"/>
-          <w:sz w:val="20"/>
-          <w:szCs w:val="20"/>
-        </w:rPr>
-        <w:t>int</w:t>
-      </w:r>
-      <w:r>
-        <w:rPr>
-          <w:rFonts w:ascii="Consolas" w:hAnsi="Consolas" w:cs="Consolas"/>
-          <w:color w:val="000000"/>
-          <w:sz w:val="20"/>
-          <w:szCs w:val="20"/>
-        </w:rPr>
-        <w:t xml:space="preserve"> FPS = </w:t>
-      </w:r>
-      <w:proofErr w:type="gramStart"/>
-      <w:r>
-        <w:rPr>
-          <w:rFonts w:ascii="Consolas" w:hAnsi="Consolas" w:cs="Consolas"/>
-          <w:color w:val="000000"/>
-          <w:sz w:val="20"/>
-          <w:szCs w:val="20"/>
-        </w:rPr>
-        <w:t xml:space="preserve">60;   </w:t>
-      </w:r>
-      <w:proofErr w:type="gramEnd"/>
-      <w:r>
-        <w:rPr>
-          <w:rFonts w:ascii="Consolas" w:hAnsi="Consolas" w:cs="Consolas"/>
-          <w:color w:val="000000"/>
-          <w:sz w:val="20"/>
-          <w:szCs w:val="20"/>
-        </w:rPr>
-        <w:t xml:space="preserve">           </w:t>
-      </w:r>
-      <w:r>
-        <w:rPr>
-          <w:rFonts w:ascii="Consolas" w:hAnsi="Consolas" w:cs="Consolas"/>
-          <w:color w:val="008000"/>
-          <w:sz w:val="20"/>
-          <w:szCs w:val="20"/>
-        </w:rPr>
-        <w:t>//frames to render</w:t>
-      </w:r>
-    </w:p>
-    <w:p>
-      <w:pPr>
-        <w:autoSpaceDE w:val="0"/>
-        <w:autoSpaceDN w:val="0"/>
-        <w:adjustRightInd w:val="0"/>
-        <w:spacing w:line="240" w:lineRule="auto"/>
-        <w:rPr>
-          <w:rFonts w:ascii="Consolas" w:hAnsi="Consolas" w:cs="Consolas"/>
-          <w:color w:val="000000"/>
-          <w:sz w:val="20"/>
-          <w:szCs w:val="20"/>
-        </w:rPr>
-      </w:pPr>
-    </w:p>
-    <w:p>
-      <w:pPr>
-        <w:autoSpaceDE w:val="0"/>
-        <w:autoSpaceDN w:val="0"/>
-        <w:adjustRightInd w:val="0"/>
-        <w:spacing w:line="240" w:lineRule="auto"/>
-        <w:rPr>
-          <w:rFonts w:ascii="Consolas" w:hAnsi="Consolas" w:cs="Consolas"/>
-          <w:color w:val="000000"/>
-          <w:sz w:val="20"/>
-          <w:szCs w:val="20"/>
-        </w:rPr>
-      </w:pPr>
-      <w:r>
-        <w:rPr>
-          <w:rFonts w:ascii="Consolas" w:hAnsi="Consolas" w:cs="Consolas"/>
-          <w:color w:val="000000"/>
-          <w:sz w:val="20"/>
-          <w:szCs w:val="20"/>
-        </w:rPr>
-        <w:t xml:space="preserve">Location </w:t>
-      </w:r>
-      <w:proofErr w:type="gramStart"/>
-      <w:r>
-        <w:rPr>
-          <w:rFonts w:ascii="Consolas" w:hAnsi="Consolas" w:cs="Consolas"/>
-          <w:color w:val="000000"/>
-          <w:sz w:val="20"/>
-          <w:szCs w:val="20"/>
-        </w:rPr>
-        <w:t>origin(</w:t>
-      </w:r>
-      <w:proofErr w:type="gramEnd"/>
-      <w:r>
-        <w:rPr>
-          <w:rFonts w:ascii="Consolas" w:hAnsi="Consolas" w:cs="Consolas"/>
-          <w:color w:val="000000"/>
-          <w:sz w:val="20"/>
-          <w:szCs w:val="20"/>
-        </w:rPr>
-        <w:t xml:space="preserve">25, 25, 0);             </w:t>
-      </w:r>
-      <w:r>
-        <w:rPr>
-          <w:rFonts w:ascii="Consolas" w:hAnsi="Consolas" w:cs="Consolas"/>
-          <w:color w:val="008000"/>
-          <w:sz w:val="20"/>
-          <w:szCs w:val="20"/>
-        </w:rPr>
-        <w:t>//    point coordinate</w:t>
-      </w:r>
-    </w:p>
-    <w:p>
-      <w:pPr>
-        <w:autoSpaceDE w:val="0"/>
-        <w:autoSpaceDN w:val="0"/>
-        <w:adjustRightInd w:val="0"/>
-        <w:spacing w:line="240" w:lineRule="auto"/>
-        <w:rPr>
-          <w:rFonts w:ascii="Consolas" w:hAnsi="Consolas" w:cs="Consolas"/>
-          <w:color w:val="000000"/>
-          <w:sz w:val="20"/>
-          <w:szCs w:val="20"/>
-        </w:rPr>
-      </w:pPr>
-      <w:proofErr w:type="spellStart"/>
-      <w:r>
-        <w:rPr>
-          <w:rFonts w:ascii="Consolas" w:hAnsi="Consolas" w:cs="Consolas"/>
-          <w:color w:val="000000"/>
-          <w:sz w:val="20"/>
-          <w:szCs w:val="20"/>
-        </w:rPr>
-        <w:t>RGBColor</w:t>
-      </w:r>
-      <w:proofErr w:type="spellEnd"/>
-      <w:r>
-        <w:rPr>
-          <w:rFonts w:ascii="Consolas" w:hAnsi="Consolas" w:cs="Consolas"/>
-          <w:color w:val="000000"/>
-          <w:sz w:val="20"/>
-          <w:szCs w:val="20"/>
-        </w:rPr>
-        <w:t xml:space="preserve"> </w:t>
-      </w:r>
-      <w:proofErr w:type="spellStart"/>
-      <w:proofErr w:type="gramStart"/>
-      <w:r>
-        <w:rPr>
-          <w:rFonts w:ascii="Consolas" w:hAnsi="Consolas" w:cs="Consolas"/>
-          <w:color w:val="000000"/>
-          <w:sz w:val="20"/>
-          <w:szCs w:val="20"/>
-        </w:rPr>
-        <w:t>currentColor</w:t>
-      </w:r>
-      <w:proofErr w:type="spellEnd"/>
-      <w:r>
-        <w:rPr>
-          <w:rFonts w:ascii="Consolas" w:hAnsi="Consolas" w:cs="Consolas"/>
-          <w:color w:val="000000"/>
-          <w:sz w:val="20"/>
-          <w:szCs w:val="20"/>
-        </w:rPr>
-        <w:t>(</w:t>
-      </w:r>
-      <w:proofErr w:type="gramEnd"/>
-      <w:r>
-        <w:rPr>
-          <w:rFonts w:ascii="Consolas" w:hAnsi="Consolas" w:cs="Consolas"/>
-          <w:color w:val="000000"/>
-          <w:sz w:val="20"/>
-          <w:szCs w:val="20"/>
-        </w:rPr>
-        <w:t xml:space="preserve">0.9, 0.1, 0.1);   </w:t>
-      </w:r>
-      <w:r>
-        <w:rPr>
-          <w:rFonts w:ascii="Consolas" w:hAnsi="Consolas" w:cs="Consolas"/>
-          <w:color w:val="008000"/>
-          <w:sz w:val="20"/>
-          <w:szCs w:val="20"/>
-        </w:rPr>
-        <w:t>// color</w:t>
-      </w:r>
-    </w:p>
-    <w:p>
-      <w:pPr>
-        <w:autoSpaceDE w:val="0"/>
-        <w:autoSpaceDN w:val="0"/>
-        <w:adjustRightInd w:val="0"/>
-        <w:spacing w:line="240" w:lineRule="auto"/>
-        <w:rPr>
-          <w:rFonts w:ascii="Consolas" w:hAnsi="Consolas" w:cs="Consolas"/>
-          <w:color w:val="000000"/>
-          <w:sz w:val="20"/>
-          <w:szCs w:val="20"/>
-        </w:rPr>
-      </w:pPr>
-      <w:r>
-        <w:rPr>
-          <w:rFonts w:ascii="Consolas" w:hAnsi="Consolas" w:cs="Consolas"/>
-          <w:color w:val="000000"/>
-          <w:sz w:val="20"/>
-          <w:szCs w:val="20"/>
-        </w:rPr>
-        <w:t xml:space="preserve">Location* </w:t>
-      </w:r>
-      <w:proofErr w:type="gramStart"/>
-      <w:r>
-        <w:rPr>
-          <w:rFonts w:ascii="Consolas" w:hAnsi="Consolas" w:cs="Consolas"/>
-          <w:color w:val="000000"/>
-          <w:sz w:val="20"/>
-          <w:szCs w:val="20"/>
-        </w:rPr>
-        <w:t xml:space="preserve">vertices;   </w:t>
-      </w:r>
-      <w:proofErr w:type="gramEnd"/>
-      <w:r>
-        <w:rPr>
-          <w:rFonts w:ascii="Consolas" w:hAnsi="Consolas" w:cs="Consolas"/>
-          <w:color w:val="000000"/>
-          <w:sz w:val="20"/>
-          <w:szCs w:val="20"/>
-        </w:rPr>
-        <w:t xml:space="preserve">                  </w:t>
-      </w:r>
-      <w:r>
-        <w:rPr>
-          <w:rFonts w:ascii="Consolas" w:hAnsi="Consolas" w:cs="Consolas"/>
-          <w:color w:val="008000"/>
-          <w:sz w:val="20"/>
-          <w:szCs w:val="20"/>
-        </w:rPr>
-        <w:t xml:space="preserve">// array of </w:t>
-      </w:r>
-      <w:proofErr w:type="spellStart"/>
-      <w:r>
-        <w:rPr>
-          <w:rFonts w:ascii="Consolas" w:hAnsi="Consolas" w:cs="Consolas"/>
-          <w:color w:val="008000"/>
-          <w:sz w:val="20"/>
-          <w:szCs w:val="20"/>
-        </w:rPr>
-        <w:t>verteices</w:t>
-      </w:r>
-      <w:proofErr w:type="spellEnd"/>
-      <w:r>
-        <w:rPr>
-          <w:rFonts w:ascii="Consolas" w:hAnsi="Consolas" w:cs="Consolas"/>
-          <w:color w:val="008000"/>
-          <w:sz w:val="20"/>
-          <w:szCs w:val="20"/>
-        </w:rPr>
-        <w:t xml:space="preserve"> for the shape</w:t>
-      </w:r>
     </w:p>
     <w:p>
       <w:pPr>

</xml_diff>

<commit_message>
Ready to work on recording mouse's clicking
</commit_message>
<xml_diff>
--- a/Polygon_Animation/Group assignment.docx
+++ b/Polygon_Animation/Group assignment.docx
@@ -24,32 +24,41 @@
           <w:szCs w:val="24"/>
         </w:rPr>
       </w:pPr>
-    </w:p>
-    <w:p>
-      <w:pPr>
+      <w:r>
         <w:rPr>
           <w:sz w:val="24"/>
           <w:szCs w:val="24"/>
         </w:rPr>
-      </w:pPr>
-      <w:r>
+        <w:t>The polygon should be created using the following technique:</w:t>
+      </w:r>
+    </w:p>
+    <w:p>
+      <w:pPr>
+        <w:pStyle w:val="ListParagraph"/>
+        <w:numPr>
+          <w:ilvl w:val="0"/>
+          <w:numId w:val="1"/>
+        </w:numPr>
         <w:rPr>
           <w:sz w:val="24"/>
           <w:szCs w:val="24"/>
         </w:rPr>
-        <w:t>The polygon should be created using the following technique:</w:t>
-      </w:r>
-    </w:p>
-    <w:p>
-      <w:pPr>
+      </w:pPr>
+      <w:r>
         <w:rPr>
           <w:sz w:val="24"/>
           <w:szCs w:val="24"/>
         </w:rPr>
-      </w:pPr>
-    </w:p>
-    <w:p>
-      <w:pPr>
+        <w:t>Each vertex is defined by clicking on the window. The final number of sides is determined by clicking on the first vertex a second time.</w:t>
+      </w:r>
+    </w:p>
+    <w:p>
+      <w:pPr>
+        <w:pStyle w:val="ListParagraph"/>
+        <w:numPr>
+          <w:ilvl w:val="0"/>
+          <w:numId w:val="1"/>
+        </w:numPr>
         <w:rPr>
           <w:sz w:val="24"/>
           <w:szCs w:val="24"/>
@@ -60,26 +69,34 @@
           <w:sz w:val="24"/>
           <w:szCs w:val="24"/>
         </w:rPr>
-        <w:t>Each vertex is defined by clicking on the window. The final number of sides is determined by clicking on the first vertex a second time.</w:t>
-      </w:r>
-    </w:p>
-    <w:p>
-      <w:pPr>
+        <w:t>Once the polygon has been defined, it should be filled in and begin to rotate.</w:t>
+      </w:r>
+    </w:p>
+    <w:p>
+      <w:pPr>
+        <w:pStyle w:val="ListParagraph"/>
         <w:rPr>
           <w:sz w:val="24"/>
           <w:szCs w:val="24"/>
+          <w:u w:val="single"/>
         </w:rPr>
       </w:pPr>
       <w:r>
         <w:rPr>
           <w:sz w:val="24"/>
           <w:szCs w:val="24"/>
-        </w:rPr>
-        <w:t>Once the polygon has been defined, it should be filled in and begin to rotate.</w:t>
-      </w:r>
-    </w:p>
-    <w:p>
-      <w:pPr>
+          <w:u w:val="single"/>
+        </w:rPr>
+        <w:t>Polygon behavior is determined as follows:</w:t>
+      </w:r>
+    </w:p>
+    <w:p>
+      <w:pPr>
+        <w:pStyle w:val="ListParagraph"/>
+        <w:numPr>
+          <w:ilvl w:val="0"/>
+          <w:numId w:val="1"/>
+        </w:numPr>
         <w:rPr>
           <w:sz w:val="24"/>
           <w:szCs w:val="24"/>
@@ -90,98 +107,121 @@
           <w:sz w:val="24"/>
           <w:szCs w:val="24"/>
         </w:rPr>
-        <w:t>Polygon behavior is determined as follows:</w:t>
-      </w:r>
-    </w:p>
-    <w:p>
-      <w:pPr>
+        <w:t>clicking and dragging the polygon translates the polygon within the window</w:t>
+      </w:r>
+    </w:p>
+    <w:p>
+      <w:pPr>
+        <w:pStyle w:val="ListParagraph"/>
+        <w:numPr>
+          <w:ilvl w:val="0"/>
+          <w:numId w:val="1"/>
+        </w:numPr>
         <w:rPr>
           <w:sz w:val="24"/>
           <w:szCs w:val="24"/>
         </w:rPr>
       </w:pPr>
-    </w:p>
-    <w:p>
-      <w:pPr>
+      <w:r>
         <w:rPr>
           <w:sz w:val="24"/>
           <w:szCs w:val="24"/>
         </w:rPr>
-      </w:pPr>
-      <w:r>
+        <w:t>clicking and dragging the polygon while holding the shift key scales the polygon</w:t>
+      </w:r>
+    </w:p>
+    <w:p>
+      <w:pPr>
+        <w:pStyle w:val="ListParagraph"/>
+        <w:numPr>
+          <w:ilvl w:val="0"/>
+          <w:numId w:val="1"/>
+        </w:numPr>
         <w:rPr>
           <w:sz w:val="24"/>
           <w:szCs w:val="24"/>
         </w:rPr>
-        <w:t>clicking and dragging the polygon translates the polygon within the window</w:t>
-      </w:r>
-    </w:p>
-    <w:p>
-      <w:pPr>
+      </w:pPr>
+      <w:r>
         <w:rPr>
           <w:sz w:val="24"/>
           <w:szCs w:val="24"/>
         </w:rPr>
-      </w:pPr>
-      <w:r>
+        <w:t>Clicking the polygon while holding the Alt key reverses the direction of rotation.</w:t>
+      </w:r>
+    </w:p>
+    <w:p>
+      <w:pPr>
+        <w:pStyle w:val="ListParagraph"/>
+        <w:numPr>
+          <w:ilvl w:val="0"/>
+          <w:numId w:val="1"/>
+        </w:numPr>
         <w:rPr>
           <w:sz w:val="24"/>
           <w:szCs w:val="24"/>
         </w:rPr>
-        <w:t>clicking and dragging the polygon while holding the shift key scales the polygon</w:t>
-      </w:r>
-    </w:p>
-    <w:p>
-      <w:pPr>
+      </w:pPr>
+      <w:r>
         <w:rPr>
           <w:sz w:val="24"/>
           <w:szCs w:val="24"/>
         </w:rPr>
-      </w:pPr>
-      <w:r>
+        <w:t>As usual you get bonus points for doing interesting things above and beyond the program requirements such as:</w:t>
+      </w:r>
+    </w:p>
+    <w:p>
+      <w:pPr>
+        <w:pStyle w:val="ListParagraph"/>
+        <w:numPr>
+          <w:ilvl w:val="0"/>
+          <w:numId w:val="1"/>
+        </w:numPr>
         <w:rPr>
           <w:sz w:val="24"/>
           <w:szCs w:val="24"/>
         </w:rPr>
-        <w:t>Clicking the polygon while holding the Alt key reverses the direction of rotation.</w:t>
-      </w:r>
-    </w:p>
-    <w:p>
-      <w:pPr>
+      </w:pPr>
+      <w:r>
         <w:rPr>
           <w:sz w:val="24"/>
           <w:szCs w:val="24"/>
         </w:rPr>
-      </w:pPr>
-      <w:r>
+        <w:t>allowing multiple polygons</w:t>
+      </w:r>
+    </w:p>
+    <w:p>
+      <w:pPr>
+        <w:pStyle w:val="ListParagraph"/>
+        <w:numPr>
+          <w:ilvl w:val="0"/>
+          <w:numId w:val="1"/>
+        </w:numPr>
         <w:rPr>
           <w:sz w:val="24"/>
           <w:szCs w:val="24"/>
         </w:rPr>
-        <w:t>As usual you get bonus points for doing interesting things above and beyond the program requirements such as:</w:t>
-      </w:r>
-    </w:p>
-    <w:p>
-      <w:pPr>
+      </w:pPr>
+      <w:r>
         <w:rPr>
           <w:sz w:val="24"/>
           <w:szCs w:val="24"/>
         </w:rPr>
-      </w:pPr>
-    </w:p>
-    <w:p>
-      <w:pPr>
+        <w:t>including additional transformations such as shears or reflections,</w:t>
+      </w:r>
+      <w:r>
         <w:rPr>
           <w:sz w:val="24"/>
           <w:szCs w:val="24"/>
         </w:rPr>
-      </w:pPr>
+        <w:t xml:space="preserve"> </w:t>
+      </w:r>
       <w:r>
         <w:rPr>
           <w:sz w:val="24"/>
           <w:szCs w:val="24"/>
         </w:rPr>
-        <w:t>allowing multiple polygons</w:t>
+        <w:t>but those are just suggestions.  I'm sure you can come up with more.</w:t>
       </w:r>
     </w:p>
     <w:p>
@@ -191,39 +231,49 @@
           <w:szCs w:val="24"/>
         </w:rPr>
       </w:pPr>
-      <w:r>
+    </w:p>
+    <w:p>
+      <w:pPr>
         <w:rPr>
           <w:sz w:val="24"/>
           <w:szCs w:val="24"/>
         </w:rPr>
-        <w:t>including additional transformations such as shears or reflections,</w:t>
-      </w:r>
-    </w:p>
-    <w:p>
-      <w:pPr>
+      </w:pPr>
+      <w:r>
         <w:rPr>
           <w:sz w:val="24"/>
           <w:szCs w:val="24"/>
         </w:rPr>
-      </w:pPr>
-      <w:r>
+        <w:t>Here's how you win at completing Cooper assignments</w:t>
+      </w:r>
+    </w:p>
+    <w:p>
+      <w:pPr>
+        <w:pStyle w:val="ListParagraph"/>
+        <w:numPr>
+          <w:ilvl w:val="0"/>
+          <w:numId w:val="2"/>
+        </w:numPr>
         <w:rPr>
           <w:sz w:val="24"/>
           <w:szCs w:val="24"/>
         </w:rPr>
-        <w:t>but those are just suggestions.  I'm sure you can come up with more.</w:t>
-      </w:r>
-    </w:p>
-    <w:p>
-      <w:pPr>
+      </w:pPr>
+      <w:r>
         <w:rPr>
           <w:sz w:val="24"/>
           <w:szCs w:val="24"/>
         </w:rPr>
-      </w:pPr>
-    </w:p>
-    <w:p>
-      <w:pPr>
+        <w:t>Meeting the requirements of the assignment. 70% of the grade</w:t>
+      </w:r>
+    </w:p>
+    <w:p>
+      <w:pPr>
+        <w:pStyle w:val="ListParagraph"/>
+        <w:numPr>
+          <w:ilvl w:val="0"/>
+          <w:numId w:val="2"/>
+        </w:numPr>
         <w:rPr>
           <w:sz w:val="24"/>
           <w:szCs w:val="24"/>
@@ -234,46 +284,57 @@
           <w:sz w:val="24"/>
           <w:szCs w:val="24"/>
         </w:rPr>
-        <w:t>Here's how you win at completing Cooper assignments</w:t>
-      </w:r>
-    </w:p>
-    <w:p>
-      <w:pPr>
+        <w:t>Internal program documentation.  10% of the grade</w:t>
+      </w:r>
+    </w:p>
+    <w:p>
+      <w:pPr>
+        <w:pStyle w:val="ListParagraph"/>
+        <w:numPr>
+          <w:ilvl w:val="0"/>
+          <w:numId w:val="2"/>
+        </w:numPr>
         <w:rPr>
           <w:sz w:val="24"/>
           <w:szCs w:val="24"/>
         </w:rPr>
       </w:pPr>
-    </w:p>
-    <w:p>
-      <w:pPr>
+      <w:r>
         <w:rPr>
           <w:sz w:val="24"/>
           <w:szCs w:val="24"/>
         </w:rPr>
-      </w:pPr>
-      <w:r>
+        <w:t>Appropriately professional code structure and organization. 10% of the grade</w:t>
+      </w:r>
+    </w:p>
+    <w:p>
+      <w:pPr>
+        <w:pStyle w:val="ListParagraph"/>
+        <w:numPr>
+          <w:ilvl w:val="0"/>
+          <w:numId w:val="2"/>
+        </w:numPr>
         <w:rPr>
           <w:sz w:val="24"/>
           <w:szCs w:val="24"/>
         </w:rPr>
-        <w:t>Meeting the requirements of the assignment. 70% of the grade</w:t>
-      </w:r>
-    </w:p>
-    <w:p>
-      <w:pPr>
+      </w:pPr>
+      <w:r>
         <w:rPr>
           <w:sz w:val="24"/>
           <w:szCs w:val="24"/>
         </w:rPr>
-      </w:pPr>
-      <w:r>
+        <w:t>doing 'something' above and beyond. 10% of the grade</w:t>
+      </w:r>
+    </w:p>
+    <w:p>
+      <w:pPr>
+        <w:pStyle w:val="ListParagraph"/>
         <w:rPr>
           <w:sz w:val="24"/>
           <w:szCs w:val="24"/>
         </w:rPr>
-        <w:t>Internal program documentation.  10% of the grade</w:t>
-      </w:r>
+      </w:pPr>
     </w:p>
     <w:p>
       <w:pPr>
@@ -287,26 +348,37 @@
           <w:sz w:val="24"/>
           <w:szCs w:val="24"/>
         </w:rPr>
-        <w:t>Appropriately professional code structure and organization. 10% of the grade</w:t>
-      </w:r>
-    </w:p>
-    <w:p>
-      <w:pPr>
+        <w:t>Here's how you lose at completing Cooper assignments</w:t>
+      </w:r>
+    </w:p>
+    <w:p>
+      <w:pPr>
+        <w:pStyle w:val="ListParagraph"/>
+        <w:numPr>
+          <w:ilvl w:val="0"/>
+          <w:numId w:val="3"/>
+        </w:numPr>
         <w:rPr>
           <w:sz w:val="24"/>
           <w:szCs w:val="24"/>
         </w:rPr>
       </w:pPr>
+      <w:bookmarkStart w:id="0" w:name="_GoBack"/>
       <w:r>
         <w:rPr>
           <w:sz w:val="24"/>
           <w:szCs w:val="24"/>
         </w:rPr>
-        <w:t>doing 'something' above and beyond. 10% of the grade</w:t>
-      </w:r>
-    </w:p>
-    <w:p>
-      <w:pPr>
+        <w:t>Failing to use appropriate features of your programming language of choice. -5%</w:t>
+      </w:r>
+    </w:p>
+    <w:p>
+      <w:pPr>
+        <w:pStyle w:val="ListParagraph"/>
+        <w:numPr>
+          <w:ilvl w:val="0"/>
+          <w:numId w:val="3"/>
+        </w:numPr>
         <w:rPr>
           <w:sz w:val="24"/>
           <w:szCs w:val="24"/>
@@ -317,93 +389,61 @@
           <w:sz w:val="24"/>
           <w:szCs w:val="24"/>
         </w:rPr>
-        <w:t>Here's how you lose at completing Cooper assignments</w:t>
-      </w:r>
-    </w:p>
-    <w:p>
-      <w:pPr>
+        <w:t>Submitting code embedded in a .docx, .pdf, .</w:t>
+      </w:r>
+      <w:proofErr w:type="spellStart"/>
+      <w:r>
         <w:rPr>
           <w:sz w:val="24"/>
           <w:szCs w:val="24"/>
         </w:rPr>
-      </w:pPr>
-    </w:p>
-    <w:p>
-      <w:pPr>
+        <w:t>rar</w:t>
+      </w:r>
+      <w:proofErr w:type="spellEnd"/>
+      <w:r>
         <w:rPr>
           <w:sz w:val="24"/>
           <w:szCs w:val="24"/>
         </w:rPr>
-      </w:pPr>
-      <w:r>
+        <w:t>, or any other file format unrelated to programming assignments. -5%</w:t>
+      </w:r>
+    </w:p>
+    <w:p>
+      <w:pPr>
+        <w:pStyle w:val="ListParagraph"/>
+        <w:numPr>
+          <w:ilvl w:val="0"/>
+          <w:numId w:val="3"/>
+        </w:numPr>
         <w:rPr>
           <w:sz w:val="24"/>
           <w:szCs w:val="24"/>
         </w:rPr>
-        <w:t>Failing to use appropriate features of your programming language of choice. -5%</w:t>
-      </w:r>
-    </w:p>
-    <w:p>
-      <w:pPr>
+      </w:pPr>
+      <w:r>
         <w:rPr>
           <w:sz w:val="24"/>
           <w:szCs w:val="24"/>
         </w:rPr>
+        <w:t>Failing to submit evidence that the code compiles, executes, and meets the assignment requirements. -5%</w:t>
+      </w:r>
+    </w:p>
+    <w:bookmarkEnd w:id="0"/>
+    <w:p>
+      <w:pPr>
+        <w:spacing w:line="240" w:lineRule="auto"/>
+        <w:rPr>
+          <w:rFonts w:ascii="Consolas" w:hAnsi="Consolas" w:cs="Consolas"/>
+          <w:color w:val="000000"/>
+          <w:sz w:val="20"/>
+          <w:szCs w:val="20"/>
+        </w:rPr>
       </w:pPr>
       <w:r>
         <w:rPr>
           <w:sz w:val="24"/>
           <w:szCs w:val="24"/>
         </w:rPr>
-        <w:t>Submitting code embedded in a .docx, .pdf, .</w:t>
-      </w:r>
-      <w:proofErr w:type="spellStart"/>
-      <w:r>
-        <w:rPr>
-          <w:sz w:val="24"/>
-          <w:szCs w:val="24"/>
-        </w:rPr>
-        <w:t>rar</w:t>
-      </w:r>
-      <w:proofErr w:type="spellEnd"/>
-      <w:r>
-        <w:rPr>
-          <w:sz w:val="24"/>
-          <w:szCs w:val="24"/>
-        </w:rPr>
-        <w:t>, or any other file format unrelated to programming assignments. -5%</w:t>
-      </w:r>
-    </w:p>
-    <w:p>
-      <w:pPr>
-        <w:rPr>
-          <w:sz w:val="24"/>
-          <w:szCs w:val="24"/>
-        </w:rPr>
-      </w:pPr>
-      <w:r>
-        <w:rPr>
-          <w:sz w:val="24"/>
-          <w:szCs w:val="24"/>
-        </w:rPr>
-        <w:t>Failing to submit evidence that the code compiles, executes, and meets the assignment requirements. -5%</w:t>
-      </w:r>
-    </w:p>
-    <w:p>
-      <w:pPr>
-        <w:spacing w:line="240" w:lineRule="auto"/>
-        <w:rPr>
-          <w:rFonts w:ascii="Consolas" w:hAnsi="Consolas" w:cs="Consolas"/>
-          <w:color w:val="000000"/>
-          <w:sz w:val="20"/>
-          <w:szCs w:val="20"/>
-        </w:rPr>
-      </w:pPr>
-      <w:r>
-        <w:rPr>
-          <w:sz w:val="24"/>
-          <w:szCs w:val="24"/>
-        </w:rPr>
         <w:br w:type="page"/>
       </w:r>
       <w:r>
@@ -1185,7 +1225,6 @@
         </w:rPr>
         <w:t xml:space="preserve">                  </w:t>
       </w:r>
-      <w:bookmarkStart w:id="0" w:name="_GoBack"/>
       <w:r>
         <w:rPr>
           <w:rFonts w:ascii="Consolas" w:hAnsi="Consolas" w:cs="Consolas"/>
@@ -1195,7 +1234,6 @@
         </w:rPr>
         <w:t>// array of vertices for the shape</w:t>
       </w:r>
-      <w:bookmarkEnd w:id="0"/>
     </w:p>
     <w:p>
       <w:pPr>
@@ -8842,6 +8880,359 @@
     </w:sectPr>
   </w:body>
 </w:document>
+</file>
+
+<file path=word/numbering.xml><?xml version="1.0" encoding="utf-8"?>
+<w:numbering xmlns:wpc="http://schemas.microsoft.com/office/word/2010/wordprocessingCanvas" xmlns:cx="http://schemas.microsoft.com/office/drawing/2014/chartex" xmlns:cx1="http://schemas.microsoft.com/office/drawing/2015/9/8/chartex" xmlns:cx2="http://schemas.microsoft.com/office/drawing/2015/10/21/chartex" xmlns:cx3="http://schemas.microsoft.com/office/drawing/2016/5/9/chartex" xmlns:cx4="http://schemas.microsoft.com/office/drawing/2016/5/10/chartex" xmlns:cx5="http://schemas.microsoft.com/office/drawing/2016/5/11/chartex" xmlns:cx6="http://schemas.microsoft.com/office/drawing/2016/5/12/chartex" xmlns:cx7="http://schemas.microsoft.com/office/drawing/2016/5/13/chartex" xmlns:cx8="http://schemas.microsoft.com/office/drawing/2016/5/14/chartex" xmlns:mc="http://schemas.openxmlformats.org/markup-compatibility/2006" xmlns:aink="http://schemas.microsoft.com/office/drawing/2016/ink" xmlns:am3d="http://schemas.microsoft.com/office/drawing/2017/model3d" xmlns:o="urn:schemas-microsoft-com:office:office" xmlns:r="http://schemas.openxmlformats.org/officeDocument/2006/relationships" xmlns:m="http://schemas.openxmlformats.org/officeDocument/2006/math" xmlns:v="urn:schemas-microsoft-com:vml" xmlns:wp14="http://schemas.microsoft.com/office/word/2010/wordprocessingDrawing" xmlns:wp="http://schemas.openxmlformats.org/drawingml/2006/wordprocessingDrawing" xmlns:w10="urn:schemas-microsoft-com:office:word" xmlns:w="http://schemas.openxmlformats.org/wordprocessingml/2006/main" xmlns:w14="http://schemas.microsoft.com/office/word/2010/wordml" xmlns:w15="http://schemas.microsoft.com/office/word/2012/wordml" xmlns:w16cid="http://schemas.microsoft.com/office/word/2016/wordml/cid" xmlns:w16se="http://schemas.microsoft.com/office/word/2015/wordml/symex" xmlns:wpg="http://schemas.microsoft.com/office/word/2010/wordprocessingGroup" xmlns:wpi="http://schemas.microsoft.com/office/word/2010/wordprocessingInk" xmlns:wne="http://schemas.microsoft.com/office/word/2006/wordml" xmlns:wps="http://schemas.microsoft.com/office/word/2010/wordprocessingShape" mc:Ignorable="w14 w15 w16se w16cid wp14">
+  <w:abstractNum w:abstractNumId="0" w15:restartNumberingAfterBreak="0">
+    <w:nsid w:val="4B4433A4"/>
+    <w:multiLevelType w:val="hybridMultilevel"/>
+    <w:tmpl w:val="8C4EFC14"/>
+    <w:lvl w:ilvl="0" w:tplc="04090001">
+      <w:start w:val="1"/>
+      <w:numFmt w:val="bullet"/>
+      <w:lvlText w:val=""/>
+      <w:lvlJc w:val="left"/>
+      <w:pPr>
+        <w:ind w:left="720" w:hanging="360"/>
+      </w:pPr>
+      <w:rPr>
+        <w:rFonts w:ascii="Symbol" w:hAnsi="Symbol" w:hint="default"/>
+      </w:rPr>
+    </w:lvl>
+    <w:lvl w:ilvl="1" w:tplc="04090003" w:tentative="1">
+      <w:start w:val="1"/>
+      <w:numFmt w:val="bullet"/>
+      <w:lvlText w:val="o"/>
+      <w:lvlJc w:val="left"/>
+      <w:pPr>
+        <w:ind w:left="1440" w:hanging="360"/>
+      </w:pPr>
+      <w:rPr>
+        <w:rFonts w:ascii="Courier New" w:hAnsi="Courier New" w:cs="Courier New" w:hint="default"/>
+      </w:rPr>
+    </w:lvl>
+    <w:lvl w:ilvl="2" w:tplc="04090005" w:tentative="1">
+      <w:start w:val="1"/>
+      <w:numFmt w:val="bullet"/>
+      <w:lvlText w:val=""/>
+      <w:lvlJc w:val="left"/>
+      <w:pPr>
+        <w:ind w:left="2160" w:hanging="360"/>
+      </w:pPr>
+      <w:rPr>
+        <w:rFonts w:ascii="Wingdings" w:hAnsi="Wingdings" w:hint="default"/>
+      </w:rPr>
+    </w:lvl>
+    <w:lvl w:ilvl="3" w:tplc="04090001" w:tentative="1">
+      <w:start w:val="1"/>
+      <w:numFmt w:val="bullet"/>
+      <w:lvlText w:val=""/>
+      <w:lvlJc w:val="left"/>
+      <w:pPr>
+        <w:ind w:left="2880" w:hanging="360"/>
+      </w:pPr>
+      <w:rPr>
+        <w:rFonts w:ascii="Symbol" w:hAnsi="Symbol" w:hint="default"/>
+      </w:rPr>
+    </w:lvl>
+    <w:lvl w:ilvl="4" w:tplc="04090003" w:tentative="1">
+      <w:start w:val="1"/>
+      <w:numFmt w:val="bullet"/>
+      <w:lvlText w:val="o"/>
+      <w:lvlJc w:val="left"/>
+      <w:pPr>
+        <w:ind w:left="3600" w:hanging="360"/>
+      </w:pPr>
+      <w:rPr>
+        <w:rFonts w:ascii="Courier New" w:hAnsi="Courier New" w:cs="Courier New" w:hint="default"/>
+      </w:rPr>
+    </w:lvl>
+    <w:lvl w:ilvl="5" w:tplc="04090005" w:tentative="1">
+      <w:start w:val="1"/>
+      <w:numFmt w:val="bullet"/>
+      <w:lvlText w:val=""/>
+      <w:lvlJc w:val="left"/>
+      <w:pPr>
+        <w:ind w:left="4320" w:hanging="360"/>
+      </w:pPr>
+      <w:rPr>
+        <w:rFonts w:ascii="Wingdings" w:hAnsi="Wingdings" w:hint="default"/>
+      </w:rPr>
+    </w:lvl>
+    <w:lvl w:ilvl="6" w:tplc="04090001" w:tentative="1">
+      <w:start w:val="1"/>
+      <w:numFmt w:val="bullet"/>
+      <w:lvlText w:val=""/>
+      <w:lvlJc w:val="left"/>
+      <w:pPr>
+        <w:ind w:left="5040" w:hanging="360"/>
+      </w:pPr>
+      <w:rPr>
+        <w:rFonts w:ascii="Symbol" w:hAnsi="Symbol" w:hint="default"/>
+      </w:rPr>
+    </w:lvl>
+    <w:lvl w:ilvl="7" w:tplc="04090003" w:tentative="1">
+      <w:start w:val="1"/>
+      <w:numFmt w:val="bullet"/>
+      <w:lvlText w:val="o"/>
+      <w:lvlJc w:val="left"/>
+      <w:pPr>
+        <w:ind w:left="5760" w:hanging="360"/>
+      </w:pPr>
+      <w:rPr>
+        <w:rFonts w:ascii="Courier New" w:hAnsi="Courier New" w:cs="Courier New" w:hint="default"/>
+      </w:rPr>
+    </w:lvl>
+    <w:lvl w:ilvl="8" w:tplc="04090005" w:tentative="1">
+      <w:start w:val="1"/>
+      <w:numFmt w:val="bullet"/>
+      <w:lvlText w:val=""/>
+      <w:lvlJc w:val="left"/>
+      <w:pPr>
+        <w:ind w:left="6480" w:hanging="360"/>
+      </w:pPr>
+      <w:rPr>
+        <w:rFonts w:ascii="Wingdings" w:hAnsi="Wingdings" w:hint="default"/>
+      </w:rPr>
+    </w:lvl>
+  </w:abstractNum>
+  <w:abstractNum w:abstractNumId="1" w15:restartNumberingAfterBreak="0">
+    <w:nsid w:val="670034DD"/>
+    <w:multiLevelType w:val="hybridMultilevel"/>
+    <w:tmpl w:val="88E6700C"/>
+    <w:lvl w:ilvl="0" w:tplc="04090001">
+      <w:start w:val="1"/>
+      <w:numFmt w:val="bullet"/>
+      <w:lvlText w:val=""/>
+      <w:lvlJc w:val="left"/>
+      <w:pPr>
+        <w:ind w:left="720" w:hanging="360"/>
+      </w:pPr>
+      <w:rPr>
+        <w:rFonts w:ascii="Symbol" w:hAnsi="Symbol" w:hint="default"/>
+      </w:rPr>
+    </w:lvl>
+    <w:lvl w:ilvl="1" w:tplc="04090003" w:tentative="1">
+      <w:start w:val="1"/>
+      <w:numFmt w:val="bullet"/>
+      <w:lvlText w:val="o"/>
+      <w:lvlJc w:val="left"/>
+      <w:pPr>
+        <w:ind w:left="1440" w:hanging="360"/>
+      </w:pPr>
+      <w:rPr>
+        <w:rFonts w:ascii="Courier New" w:hAnsi="Courier New" w:cs="Courier New" w:hint="default"/>
+      </w:rPr>
+    </w:lvl>
+    <w:lvl w:ilvl="2" w:tplc="04090005" w:tentative="1">
+      <w:start w:val="1"/>
+      <w:numFmt w:val="bullet"/>
+      <w:lvlText w:val=""/>
+      <w:lvlJc w:val="left"/>
+      <w:pPr>
+        <w:ind w:left="2160" w:hanging="360"/>
+      </w:pPr>
+      <w:rPr>
+        <w:rFonts w:ascii="Wingdings" w:hAnsi="Wingdings" w:hint="default"/>
+      </w:rPr>
+    </w:lvl>
+    <w:lvl w:ilvl="3" w:tplc="04090001" w:tentative="1">
+      <w:start w:val="1"/>
+      <w:numFmt w:val="bullet"/>
+      <w:lvlText w:val=""/>
+      <w:lvlJc w:val="left"/>
+      <w:pPr>
+        <w:ind w:left="2880" w:hanging="360"/>
+      </w:pPr>
+      <w:rPr>
+        <w:rFonts w:ascii="Symbol" w:hAnsi="Symbol" w:hint="default"/>
+      </w:rPr>
+    </w:lvl>
+    <w:lvl w:ilvl="4" w:tplc="04090003" w:tentative="1">
+      <w:start w:val="1"/>
+      <w:numFmt w:val="bullet"/>
+      <w:lvlText w:val="o"/>
+      <w:lvlJc w:val="left"/>
+      <w:pPr>
+        <w:ind w:left="3600" w:hanging="360"/>
+      </w:pPr>
+      <w:rPr>
+        <w:rFonts w:ascii="Courier New" w:hAnsi="Courier New" w:cs="Courier New" w:hint="default"/>
+      </w:rPr>
+    </w:lvl>
+    <w:lvl w:ilvl="5" w:tplc="04090005" w:tentative="1">
+      <w:start w:val="1"/>
+      <w:numFmt w:val="bullet"/>
+      <w:lvlText w:val=""/>
+      <w:lvlJc w:val="left"/>
+      <w:pPr>
+        <w:ind w:left="4320" w:hanging="360"/>
+      </w:pPr>
+      <w:rPr>
+        <w:rFonts w:ascii="Wingdings" w:hAnsi="Wingdings" w:hint="default"/>
+      </w:rPr>
+    </w:lvl>
+    <w:lvl w:ilvl="6" w:tplc="04090001" w:tentative="1">
+      <w:start w:val="1"/>
+      <w:numFmt w:val="bullet"/>
+      <w:lvlText w:val=""/>
+      <w:lvlJc w:val="left"/>
+      <w:pPr>
+        <w:ind w:left="5040" w:hanging="360"/>
+      </w:pPr>
+      <w:rPr>
+        <w:rFonts w:ascii="Symbol" w:hAnsi="Symbol" w:hint="default"/>
+      </w:rPr>
+    </w:lvl>
+    <w:lvl w:ilvl="7" w:tplc="04090003" w:tentative="1">
+      <w:start w:val="1"/>
+      <w:numFmt w:val="bullet"/>
+      <w:lvlText w:val="o"/>
+      <w:lvlJc w:val="left"/>
+      <w:pPr>
+        <w:ind w:left="5760" w:hanging="360"/>
+      </w:pPr>
+      <w:rPr>
+        <w:rFonts w:ascii="Courier New" w:hAnsi="Courier New" w:cs="Courier New" w:hint="default"/>
+      </w:rPr>
+    </w:lvl>
+    <w:lvl w:ilvl="8" w:tplc="04090005" w:tentative="1">
+      <w:start w:val="1"/>
+      <w:numFmt w:val="bullet"/>
+      <w:lvlText w:val=""/>
+      <w:lvlJc w:val="left"/>
+      <w:pPr>
+        <w:ind w:left="6480" w:hanging="360"/>
+      </w:pPr>
+      <w:rPr>
+        <w:rFonts w:ascii="Wingdings" w:hAnsi="Wingdings" w:hint="default"/>
+      </w:rPr>
+    </w:lvl>
+  </w:abstractNum>
+  <w:abstractNum w:abstractNumId="2" w15:restartNumberingAfterBreak="0">
+    <w:nsid w:val="797301A1"/>
+    <w:multiLevelType w:val="hybridMultilevel"/>
+    <w:tmpl w:val="43A0B25E"/>
+    <w:lvl w:ilvl="0" w:tplc="04090001">
+      <w:start w:val="1"/>
+      <w:numFmt w:val="bullet"/>
+      <w:lvlText w:val=""/>
+      <w:lvlJc w:val="left"/>
+      <w:pPr>
+        <w:ind w:left="720" w:hanging="360"/>
+      </w:pPr>
+      <w:rPr>
+        <w:rFonts w:ascii="Symbol" w:hAnsi="Symbol" w:hint="default"/>
+      </w:rPr>
+    </w:lvl>
+    <w:lvl w:ilvl="1" w:tplc="04090003" w:tentative="1">
+      <w:start w:val="1"/>
+      <w:numFmt w:val="bullet"/>
+      <w:lvlText w:val="o"/>
+      <w:lvlJc w:val="left"/>
+      <w:pPr>
+        <w:ind w:left="1440" w:hanging="360"/>
+      </w:pPr>
+      <w:rPr>
+        <w:rFonts w:ascii="Courier New" w:hAnsi="Courier New" w:cs="Courier New" w:hint="default"/>
+      </w:rPr>
+    </w:lvl>
+    <w:lvl w:ilvl="2" w:tplc="04090005" w:tentative="1">
+      <w:start w:val="1"/>
+      <w:numFmt w:val="bullet"/>
+      <w:lvlText w:val=""/>
+      <w:lvlJc w:val="left"/>
+      <w:pPr>
+        <w:ind w:left="2160" w:hanging="360"/>
+      </w:pPr>
+      <w:rPr>
+        <w:rFonts w:ascii="Wingdings" w:hAnsi="Wingdings" w:hint="default"/>
+      </w:rPr>
+    </w:lvl>
+    <w:lvl w:ilvl="3" w:tplc="04090001" w:tentative="1">
+      <w:start w:val="1"/>
+      <w:numFmt w:val="bullet"/>
+      <w:lvlText w:val=""/>
+      <w:lvlJc w:val="left"/>
+      <w:pPr>
+        <w:ind w:left="2880" w:hanging="360"/>
+      </w:pPr>
+      <w:rPr>
+        <w:rFonts w:ascii="Symbol" w:hAnsi="Symbol" w:hint="default"/>
+      </w:rPr>
+    </w:lvl>
+    <w:lvl w:ilvl="4" w:tplc="04090003" w:tentative="1">
+      <w:start w:val="1"/>
+      <w:numFmt w:val="bullet"/>
+      <w:lvlText w:val="o"/>
+      <w:lvlJc w:val="left"/>
+      <w:pPr>
+        <w:ind w:left="3600" w:hanging="360"/>
+      </w:pPr>
+      <w:rPr>
+        <w:rFonts w:ascii="Courier New" w:hAnsi="Courier New" w:cs="Courier New" w:hint="default"/>
+      </w:rPr>
+    </w:lvl>
+    <w:lvl w:ilvl="5" w:tplc="04090005" w:tentative="1">
+      <w:start w:val="1"/>
+      <w:numFmt w:val="bullet"/>
+      <w:lvlText w:val=""/>
+      <w:lvlJc w:val="left"/>
+      <w:pPr>
+        <w:ind w:left="4320" w:hanging="360"/>
+      </w:pPr>
+      <w:rPr>
+        <w:rFonts w:ascii="Wingdings" w:hAnsi="Wingdings" w:hint="default"/>
+      </w:rPr>
+    </w:lvl>
+    <w:lvl w:ilvl="6" w:tplc="04090001" w:tentative="1">
+      <w:start w:val="1"/>
+      <w:numFmt w:val="bullet"/>
+      <w:lvlText w:val=""/>
+      <w:lvlJc w:val="left"/>
+      <w:pPr>
+        <w:ind w:left="5040" w:hanging="360"/>
+      </w:pPr>
+      <w:rPr>
+        <w:rFonts w:ascii="Symbol" w:hAnsi="Symbol" w:hint="default"/>
+      </w:rPr>
+    </w:lvl>
+    <w:lvl w:ilvl="7" w:tplc="04090003" w:tentative="1">
+      <w:start w:val="1"/>
+      <w:numFmt w:val="bullet"/>
+      <w:lvlText w:val="o"/>
+      <w:lvlJc w:val="left"/>
+      <w:pPr>
+        <w:ind w:left="5760" w:hanging="360"/>
+      </w:pPr>
+      <w:rPr>
+        <w:rFonts w:ascii="Courier New" w:hAnsi="Courier New" w:cs="Courier New" w:hint="default"/>
+      </w:rPr>
+    </w:lvl>
+    <w:lvl w:ilvl="8" w:tplc="04090005" w:tentative="1">
+      <w:start w:val="1"/>
+      <w:numFmt w:val="bullet"/>
+      <w:lvlText w:val=""/>
+      <w:lvlJc w:val="left"/>
+      <w:pPr>
+        <w:ind w:left="6480" w:hanging="360"/>
+      </w:pPr>
+      <w:rPr>
+        <w:rFonts w:ascii="Wingdings" w:hAnsi="Wingdings" w:hint="default"/>
+      </w:rPr>
+    </w:lvl>
+  </w:abstractNum>
+  <w:num w:numId="1">
+    <w:abstractNumId w:val="1"/>
+  </w:num>
+  <w:num w:numId="2">
+    <w:abstractNumId w:val="2"/>
+  </w:num>
+  <w:num w:numId="3">
+    <w:abstractNumId w:val="0"/>
+  </w:num>
+</w:numbering>
 </file>
 
 <file path=word/styles.xml><?xml version="1.0" encoding="utf-8"?>
@@ -9271,6 +9662,17 @@
     <w:semiHidden/>
     <w:unhideWhenUsed/>
   </w:style>
+  <w:style w:type="paragraph" w:styleId="ListParagraph">
+    <w:name w:val="List Paragraph"/>
+    <w:basedOn w:val="Normal"/>
+    <w:uiPriority w:val="34"/>
+    <w:qFormat/>
+    <w:rsid w:val="007146C9"/>
+    <w:pPr>
+      <w:ind w:left="720"/>
+      <w:contextualSpacing/>
+    </w:pPr>
+  </w:style>
 </w:styles>
 </file>
 

</xml_diff>